<commit_message>
Updated certificate testing and activity
Updated certificate testing and activity
</commit_message>
<xml_diff>
--- a/public/assets/Resume_John.docx
+++ b/public/assets/Resume_John.docx
@@ -364,7 +364,6 @@
     <w:p>
       <w:pPr>
         <w:spacing w:after="0" w:line="240" w:lineRule="auto"/>
-        <w:ind w:left="720"/>
         <w:rPr>
           <w:rFonts w:ascii="Arial" w:eastAsia="Times New Roman" w:hAnsi="Arial" w:cs="Arial"/>
           <w:color w:val="0E101A"/>
@@ -394,7 +393,183 @@
           <w:sz w:val="20"/>
           <w:szCs w:val="20"/>
         </w:rPr>
-        <w:t>EDUCATION</w:t>
+        <w:t>TECHNICAL SKILL</w:t>
+      </w:r>
+    </w:p>
+    <w:p>
+      <w:pPr>
+        <w:pStyle w:val="ListParagraph"/>
+        <w:numPr>
+          <w:ilvl w:val="0"/>
+          <w:numId w:val="24"/>
+        </w:numPr>
+        <w:spacing w:after="10" w:line="240" w:lineRule="auto"/>
+        <w:jc w:val="both"/>
+        <w:rPr>
+          <w:rFonts w:ascii="Arial" w:hAnsi="Arial" w:cs="Arial"/>
+          <w:bCs/>
+          <w:color w:val="000000" w:themeColor="text1"/>
+          <w:sz w:val="20"/>
+          <w:szCs w:val="20"/>
+        </w:rPr>
+      </w:pPr>
+      <w:r>
+        <w:rPr>
+          <w:rFonts w:ascii="Arial" w:hAnsi="Arial" w:cs="Arial"/>
+          <w:bCs/>
+          <w:color w:val="000000" w:themeColor="text1"/>
+          <w:sz w:val="20"/>
+          <w:szCs w:val="20"/>
+        </w:rPr>
+        <w:t>Used efficient programming languages as: Java, C#, python</w:t>
+      </w:r>
+    </w:p>
+    <w:p>
+      <w:pPr>
+        <w:pStyle w:val="ListParagraph"/>
+        <w:numPr>
+          <w:ilvl w:val="0"/>
+          <w:numId w:val="24"/>
+        </w:numPr>
+        <w:spacing w:after="10" w:line="240" w:lineRule="auto"/>
+        <w:jc w:val="both"/>
+        <w:rPr>
+          <w:rFonts w:ascii="Arial" w:hAnsi="Arial" w:cs="Arial"/>
+          <w:bCs/>
+          <w:color w:val="000000" w:themeColor="text1"/>
+          <w:sz w:val="20"/>
+          <w:szCs w:val="20"/>
+        </w:rPr>
+      </w:pPr>
+      <w:r>
+        <w:rPr>
+          <w:rFonts w:ascii="Arial" w:hAnsi="Arial" w:cs="Arial"/>
+          <w:bCs/>
+          <w:color w:val="000000" w:themeColor="text1"/>
+          <w:sz w:val="20"/>
+          <w:szCs w:val="20"/>
+        </w:rPr>
+        <w:t>Framework for developing mobile applications as React Native CLI or Expo</w:t>
+      </w:r>
+    </w:p>
+    <w:p>
+      <w:pPr>
+        <w:pStyle w:val="ListParagraph"/>
+        <w:numPr>
+          <w:ilvl w:val="0"/>
+          <w:numId w:val="24"/>
+        </w:numPr>
+        <w:spacing w:after="10" w:line="240" w:lineRule="auto"/>
+        <w:jc w:val="both"/>
+        <w:rPr>
+          <w:rFonts w:ascii="Arial" w:hAnsi="Arial" w:cs="Arial"/>
+          <w:bCs/>
+          <w:color w:val="000000" w:themeColor="text1"/>
+          <w:sz w:val="20"/>
+          <w:szCs w:val="20"/>
+        </w:rPr>
+      </w:pPr>
+      <w:r>
+        <w:rPr>
+          <w:rFonts w:ascii="Arial" w:hAnsi="Arial" w:cs="Arial"/>
+          <w:bCs/>
+          <w:color w:val="000000" w:themeColor="text1"/>
+          <w:sz w:val="20"/>
+          <w:szCs w:val="20"/>
+        </w:rPr>
+        <w:t>Framework developed with React and Next.js, styles using TailwindCSS</w:t>
+      </w:r>
+    </w:p>
+    <w:p>
+      <w:pPr>
+        <w:pStyle w:val="ListParagraph"/>
+        <w:numPr>
+          <w:ilvl w:val="0"/>
+          <w:numId w:val="24"/>
+        </w:numPr>
+        <w:spacing w:after="10" w:line="240" w:lineRule="auto"/>
+        <w:jc w:val="both"/>
+        <w:rPr>
+          <w:rFonts w:ascii="Arial" w:hAnsi="Arial" w:cs="Arial"/>
+          <w:bCs/>
+          <w:color w:val="000000" w:themeColor="text1"/>
+          <w:sz w:val="20"/>
+          <w:szCs w:val="20"/>
+        </w:rPr>
+      </w:pPr>
+      <w:r>
+        <w:rPr>
+          <w:rFonts w:ascii="Arial" w:hAnsi="Arial" w:cs="Arial"/>
+          <w:bCs/>
+          <w:color w:val="000000" w:themeColor="text1"/>
+          <w:sz w:val="20"/>
+          <w:szCs w:val="20"/>
+        </w:rPr>
+        <w:t>Backend using Express with Sqlite database, MongoDB.</w:t>
+      </w:r>
+    </w:p>
+    <w:p>
+      <w:pPr>
+        <w:pStyle w:val="ListParagraph"/>
+        <w:numPr>
+          <w:ilvl w:val="0"/>
+          <w:numId w:val="24"/>
+        </w:numPr>
+        <w:spacing w:after="10" w:line="240" w:lineRule="auto"/>
+        <w:jc w:val="both"/>
+        <w:rPr>
+          <w:rFonts w:ascii="Arial" w:hAnsi="Arial" w:cs="Arial"/>
+          <w:bCs/>
+          <w:color w:val="000000" w:themeColor="text1"/>
+          <w:sz w:val="20"/>
+          <w:szCs w:val="20"/>
+        </w:rPr>
+      </w:pPr>
+      <w:r>
+        <w:rPr>
+          <w:rFonts w:ascii="Arial" w:hAnsi="Arial" w:cs="Arial"/>
+          <w:bCs/>
+          <w:color w:val="000000" w:themeColor="text1"/>
+          <w:sz w:val="20"/>
+          <w:szCs w:val="20"/>
+        </w:rPr>
+        <w:t>Utilized nodemon, environment variables both React and React Native.</w:t>
+      </w:r>
+    </w:p>
+    <w:p>
+      <w:pPr>
+        <w:spacing w:after="10" w:line="240" w:lineRule="auto"/>
+        <w:jc w:val="both"/>
+        <w:rPr>
+          <w:rFonts w:ascii="Arial" w:hAnsi="Arial" w:cs="Arial"/>
+          <w:b/>
+          <w:color w:val="000000" w:themeColor="text1"/>
+          <w:sz w:val="20"/>
+          <w:szCs w:val="20"/>
+        </w:rPr>
+      </w:pPr>
+    </w:p>
+    <w:p>
+      <w:pPr>
+        <w:spacing w:after="10" w:line="240" w:lineRule="auto"/>
+        <w:jc w:val="both"/>
+        <w:rPr>
+          <w:rFonts w:ascii="Arial" w:hAnsi="Arial" w:cs="Arial"/>
+          <w:b/>
+          <w:color w:val="000000" w:themeColor="text1"/>
+          <w:sz w:val="20"/>
+          <w:szCs w:val="20"/>
+        </w:rPr>
+      </w:pPr>
+      <w:r>
+        <w:rPr>
+          <w:rFonts w:ascii="Arial" w:hAnsi="Arial" w:cs="Arial"/>
+          <w:b/>
+          <w:color w:val="000000" w:themeColor="text1"/>
+          <w:sz w:val="20"/>
+          <w:szCs w:val="20"/>
+        </w:rPr>
+        <w:t>PROJECT</w:t>
       </w:r>
     </w:p>
     <w:p>
@@ -450,7 +625,7 @@
           <w:sz w:val="20"/>
           <w:szCs w:val="20"/>
         </w:rPr>
-        <w:t>React Solution</w:t>
+        <w:t>Master Parking Application</w:t>
       </w:r>
       <w:r>
         <w:rPr>
@@ -460,12 +635,13 @@
           <w:szCs w:val="20"/>
         </w:rPr>
         <w:tab/>
-        <w:t xml:space="preserve">                                    </w:t>
-      </w:r>
-      <w:r>
-        <w:rPr>
-          <w:rFonts w:ascii="Arial" w:hAnsi="Arial" w:cs="Arial"/>
-          <w:b/>
+        <w:t xml:space="preserve">            August</w:t>
+      </w:r>
+      <w:r>
+        <w:rPr>
+          <w:rFonts w:ascii="Arial" w:hAnsi="Arial" w:cs="Arial"/>
+          <w:b/>
+          <w:bCs/>
           <w:sz w:val="20"/>
           <w:szCs w:val="20"/>
         </w:rPr>
@@ -479,27 +655,17 @@
           <w:sz w:val="20"/>
           <w:szCs w:val="20"/>
         </w:rPr>
-        <w:t>August</w:t>
-      </w:r>
-      <w:r>
-        <w:rPr>
-          <w:rFonts w:ascii="Arial" w:hAnsi="Arial" w:cs="Arial"/>
-          <w:b/>
-          <w:bCs/>
-          <w:sz w:val="20"/>
-          <w:szCs w:val="20"/>
-        </w:rPr>
-        <w:t xml:space="preserve"> 2024 - </w:t>
-      </w:r>
-      <w:r>
-        <w:rPr>
-          <w:rFonts w:ascii="Arial" w:hAnsi="Arial" w:cs="Arial"/>
-          <w:b/>
-          <w:bCs/>
-          <w:sz w:val="20"/>
-          <w:szCs w:val="20"/>
-        </w:rPr>
-        <w:t>Present</w:t>
+        <w:t xml:space="preserve">2024 </w:t>
+      </w:r>
+      <w:r>
+        <w:rPr>
+          <w:rFonts w:ascii="Arial" w:hAnsi="Arial" w:cs="Arial"/>
+          <w:b/>
+          <w:bCs/>
+          <w:sz w:val="20"/>
+          <w:szCs w:val="20"/>
+        </w:rPr>
+        <w:t>–</w:t>
       </w:r>
       <w:r>
         <w:rPr>
@@ -511,51 +677,903 @@
         </w:rPr>
         <w:t xml:space="preserve"> </w:t>
       </w:r>
-    </w:p>
-    <w:p>
-      <w:pPr>
-        <w:tabs>
-          <w:tab w:val="left" w:pos="6930"/>
-        </w:tabs>
+      <w:r>
+        <w:rPr>
+          <w:rFonts w:ascii="Arial" w:hAnsi="Arial" w:cs="Arial"/>
+          <w:b/>
+          <w:bCs/>
+          <w:sz w:val="20"/>
+          <w:szCs w:val="20"/>
+        </w:rPr>
+        <w:t>December 2024</w:t>
+      </w:r>
+    </w:p>
+    <w:p>
+      <w:pPr>
+        <w:spacing w:after="10" w:line="240" w:lineRule="auto"/>
+        <w:jc w:val="both"/>
+        <w:rPr>
+          <w:rFonts w:ascii="Arial" w:hAnsi="Arial" w:cs="Arial"/>
+          <w:sz w:val="20"/>
+          <w:szCs w:val="20"/>
+        </w:rPr>
+      </w:pPr>
+      <w:r>
+        <w:rPr>
+          <w:rFonts w:ascii="Arial" w:hAnsi="Arial" w:cs="Arial"/>
+          <w:sz w:val="20"/>
+          <w:szCs w:val="20"/>
+        </w:rPr>
+        <w:t>Southern Alberta Institute of Technology (SAIT)</w:t>
+      </w:r>
+      <w:r>
+        <w:rPr>
+          <w:rFonts w:ascii="Arial" w:hAnsi="Arial" w:cs="Arial"/>
+          <w:sz w:val="20"/>
+          <w:szCs w:val="20"/>
+        </w:rPr>
+        <w:t xml:space="preserve"> |</w:t>
+      </w:r>
+      <w:r>
+        <w:rPr>
+          <w:rFonts w:ascii="Arial" w:hAnsi="Arial" w:cs="Arial"/>
+          <w:sz w:val="20"/>
+          <w:szCs w:val="20"/>
+        </w:rPr>
+        <w:t xml:space="preserve"> Calgary, AB</w:t>
+      </w:r>
+    </w:p>
+    <w:p>
+      <w:pPr>
         <w:spacing w:after="0" w:line="240" w:lineRule="auto"/>
         <w:jc w:val="both"/>
         <w:rPr>
           <w:rFonts w:ascii="Arial" w:hAnsi="Arial" w:cs="Arial"/>
-          <w:sz w:val="20"/>
-          <w:szCs w:val="20"/>
-        </w:rPr>
-      </w:pPr>
-      <w:r>
-        <w:rPr>
-          <w:rFonts w:ascii="Arial" w:hAnsi="Arial" w:cs="Arial"/>
-          <w:sz w:val="20"/>
-          <w:szCs w:val="20"/>
-        </w:rPr>
-        <w:t>Le</w:t>
-      </w:r>
-      <w:r>
-        <w:rPr>
-          <w:rFonts w:ascii="Arial" w:hAnsi="Arial" w:cs="Arial"/>
-          <w:sz w:val="20"/>
-          <w:szCs w:val="20"/>
-        </w:rPr>
-        <w:t>d a multi-disciplinary team of 5</w:t>
-      </w:r>
-      <w:r>
-        <w:rPr>
-          <w:rFonts w:ascii="Arial" w:hAnsi="Arial" w:cs="Arial"/>
-          <w:sz w:val="20"/>
-          <w:szCs w:val="20"/>
-        </w:rPr>
-        <w:t xml:space="preserve"> in creating</w:t>
-      </w:r>
-      <w:r>
-        <w:rPr>
-          <w:rFonts w:ascii="Arial" w:hAnsi="Arial" w:cs="Arial"/>
-          <w:sz w:val="20"/>
-          <w:szCs w:val="20"/>
-        </w:rPr>
-        <w:t xml:space="preserve"> a driving class 7 mobile application on Visual Studio by React Native and database MongoDB, back-end NodeJS.</w:t>
+          <w:b/>
+          <w:bCs/>
+          <w:sz w:val="20"/>
+          <w:szCs w:val="20"/>
+        </w:rPr>
+      </w:pPr>
+      <w:r>
+        <w:rPr>
+          <w:rFonts w:ascii="Arial" w:hAnsi="Arial" w:cs="Arial"/>
+          <w:b/>
+          <w:bCs/>
+          <w:sz w:val="20"/>
+          <w:szCs w:val="20"/>
+        </w:rPr>
+        <w:t xml:space="preserve">Position: </w:t>
+      </w:r>
+      <w:r>
+        <w:rPr>
+          <w:rFonts w:ascii="Arial" w:hAnsi="Arial" w:cs="Arial"/>
+          <w:b/>
+          <w:bCs/>
+          <w:sz w:val="20"/>
+          <w:szCs w:val="20"/>
+        </w:rPr>
+        <w:t>Developer</w:t>
+      </w:r>
+    </w:p>
+    <w:p>
+      <w:pPr>
+        <w:pStyle w:val="ListParagraph"/>
+        <w:numPr>
+          <w:ilvl w:val="0"/>
+          <w:numId w:val="25"/>
+        </w:numPr>
+        <w:spacing w:after="10" w:line="240" w:lineRule="auto"/>
+        <w:jc w:val="both"/>
+        <w:rPr>
+          <w:rFonts w:ascii="Arial" w:hAnsi="Arial" w:cs="Arial"/>
+          <w:bCs/>
+          <w:color w:val="000000" w:themeColor="text1"/>
+          <w:sz w:val="20"/>
+          <w:szCs w:val="20"/>
+        </w:rPr>
+      </w:pPr>
+      <w:r>
+        <w:rPr>
+          <w:rFonts w:ascii="Arial" w:hAnsi="Arial" w:cs="Arial"/>
+          <w:bCs/>
+          <w:color w:val="000000" w:themeColor="text1"/>
+          <w:sz w:val="20"/>
+          <w:szCs w:val="20"/>
+        </w:rPr>
+        <w:t>Responsibility for implementing features for navigation in the Master Parking Application</w:t>
+      </w:r>
+    </w:p>
+    <w:p>
+      <w:pPr>
+        <w:pStyle w:val="ListParagraph"/>
+        <w:numPr>
+          <w:ilvl w:val="0"/>
+          <w:numId w:val="25"/>
+        </w:numPr>
+        <w:spacing w:after="10" w:line="240" w:lineRule="auto"/>
+        <w:jc w:val="both"/>
+        <w:rPr>
+          <w:rFonts w:ascii="Arial" w:hAnsi="Arial" w:cs="Arial"/>
+          <w:bCs/>
+          <w:color w:val="000000" w:themeColor="text1"/>
+          <w:sz w:val="20"/>
+          <w:szCs w:val="20"/>
+        </w:rPr>
+      </w:pPr>
+      <w:r>
+        <w:rPr>
+          <w:rFonts w:ascii="Arial" w:hAnsi="Arial" w:cs="Arial"/>
+          <w:bCs/>
+          <w:color w:val="000000" w:themeColor="text1"/>
+          <w:sz w:val="20"/>
+          <w:szCs w:val="20"/>
+        </w:rPr>
+        <w:t>Collaborated with a team of 5 members to design the UI for navigation and implement it</w:t>
+      </w:r>
+    </w:p>
+    <w:p>
+      <w:pPr>
+        <w:pStyle w:val="ListParagraph"/>
+        <w:numPr>
+          <w:ilvl w:val="0"/>
+          <w:numId w:val="25"/>
+        </w:numPr>
+        <w:spacing w:after="10" w:line="240" w:lineRule="auto"/>
+        <w:jc w:val="both"/>
+        <w:rPr>
+          <w:rFonts w:ascii="Arial" w:hAnsi="Arial" w:cs="Arial"/>
+          <w:bCs/>
+          <w:color w:val="000000" w:themeColor="text1"/>
+          <w:sz w:val="20"/>
+          <w:szCs w:val="20"/>
+        </w:rPr>
+      </w:pPr>
+      <w:r>
+        <w:rPr>
+          <w:rFonts w:ascii="Arial" w:hAnsi="Arial" w:cs="Arial"/>
+          <w:bCs/>
+          <w:color w:val="000000" w:themeColor="text1"/>
+          <w:sz w:val="20"/>
+          <w:szCs w:val="20"/>
+        </w:rPr>
+        <w:t>Updated the application based on team feedback and changes</w:t>
+      </w:r>
+    </w:p>
+    <w:p>
+      <w:pPr>
+        <w:pStyle w:val="ListParagraph"/>
+        <w:numPr>
+          <w:ilvl w:val="0"/>
+          <w:numId w:val="25"/>
+        </w:numPr>
+        <w:spacing w:after="10" w:line="240" w:lineRule="auto"/>
+        <w:jc w:val="both"/>
+        <w:rPr>
+          <w:rFonts w:ascii="Arial" w:hAnsi="Arial" w:cs="Arial"/>
+          <w:bCs/>
+          <w:color w:val="000000" w:themeColor="text1"/>
+          <w:sz w:val="20"/>
+          <w:szCs w:val="20"/>
+        </w:rPr>
+      </w:pPr>
+      <w:r>
+        <w:rPr>
+          <w:rFonts w:ascii="Arial" w:hAnsi="Arial" w:cs="Arial"/>
+          <w:bCs/>
+          <w:color w:val="000000" w:themeColor="text1"/>
+          <w:sz w:val="20"/>
+          <w:szCs w:val="20"/>
+        </w:rPr>
+        <w:t>Implemented UI features according to requirements</w:t>
+      </w:r>
+    </w:p>
+    <w:p>
+      <w:pPr>
+        <w:pStyle w:val="ListParagraph"/>
+        <w:numPr>
+          <w:ilvl w:val="0"/>
+          <w:numId w:val="25"/>
+        </w:numPr>
+        <w:spacing w:after="10" w:line="240" w:lineRule="auto"/>
+        <w:jc w:val="both"/>
+        <w:rPr>
+          <w:rFonts w:ascii="Arial" w:hAnsi="Arial" w:cs="Arial"/>
+          <w:bCs/>
+          <w:color w:val="000000" w:themeColor="text1"/>
+          <w:sz w:val="20"/>
+          <w:szCs w:val="20"/>
+        </w:rPr>
+      </w:pPr>
+      <w:r>
+        <w:rPr>
+          <w:rFonts w:ascii="Arial" w:hAnsi="Arial" w:cs="Arial"/>
+          <w:bCs/>
+          <w:color w:val="000000" w:themeColor="text1"/>
+          <w:sz w:val="20"/>
+          <w:szCs w:val="20"/>
+        </w:rPr>
+        <w:t>Used API key to implement navigation features</w:t>
+      </w:r>
+    </w:p>
+    <w:p>
+      <w:pPr>
+        <w:pStyle w:val="ListParagraph"/>
+        <w:numPr>
+          <w:ilvl w:val="0"/>
+          <w:numId w:val="25"/>
+        </w:numPr>
+        <w:spacing w:after="10" w:line="240" w:lineRule="auto"/>
+        <w:jc w:val="both"/>
+        <w:rPr>
+          <w:rFonts w:ascii="Arial" w:hAnsi="Arial" w:cs="Arial"/>
+          <w:bCs/>
+          <w:color w:val="000000" w:themeColor="text1"/>
+          <w:sz w:val="20"/>
+          <w:szCs w:val="20"/>
+        </w:rPr>
+      </w:pPr>
+      <w:r>
+        <w:rPr>
+          <w:rFonts w:ascii="Arial" w:hAnsi="Arial" w:cs="Arial"/>
+          <w:bCs/>
+          <w:color w:val="000000" w:themeColor="text1"/>
+          <w:sz w:val="20"/>
+          <w:szCs w:val="20"/>
+        </w:rPr>
+        <w:t>Conducted unique tests to ensure correctness throughout the project</w:t>
+      </w:r>
+    </w:p>
+    <w:p>
+      <w:pPr>
+        <w:pStyle w:val="ListParagraph"/>
+        <w:spacing w:after="10" w:line="240" w:lineRule="auto"/>
+        <w:jc w:val="both"/>
+        <w:rPr>
+          <w:rFonts w:ascii="Arial" w:hAnsi="Arial" w:cs="Arial"/>
+          <w:b/>
+          <w:color w:val="000000" w:themeColor="text1"/>
+          <w:sz w:val="20"/>
+          <w:szCs w:val="20"/>
+        </w:rPr>
+      </w:pPr>
+    </w:p>
+    <w:p>
+      <w:pPr>
+        <w:spacing w:after="0" w:line="240" w:lineRule="auto"/>
+        <w:jc w:val="both"/>
+        <w:rPr>
+          <w:rFonts w:ascii="Arial" w:hAnsi="Arial" w:cs="Arial"/>
+          <w:b/>
+          <w:bCs/>
+          <w:sz w:val="20"/>
+          <w:szCs w:val="20"/>
+        </w:rPr>
+      </w:pPr>
+      <w:r>
+        <w:rPr>
+          <w:rFonts w:ascii="Arial" w:hAnsi="Arial" w:cs="Arial"/>
+          <w:b/>
+          <w:sz w:val="20"/>
+          <w:szCs w:val="20"/>
+        </w:rPr>
+        <w:t>SAIT Capstone Course Project</w:t>
+      </w:r>
+      <w:r>
+        <w:rPr>
+          <w:rFonts w:ascii="Arial" w:hAnsi="Arial" w:cs="Arial"/>
+          <w:sz w:val="20"/>
+          <w:szCs w:val="20"/>
+        </w:rPr>
+        <w:t xml:space="preserve"> </w:t>
+      </w:r>
+      <w:r>
+        <w:rPr>
+          <w:rFonts w:ascii="Arial" w:hAnsi="Arial" w:cs="Arial"/>
+          <w:b/>
+          <w:sz w:val="20"/>
+          <w:szCs w:val="20"/>
+        </w:rPr>
+        <w:t>–</w:t>
+      </w:r>
+      <w:r>
+        <w:rPr>
+          <w:rFonts w:ascii="Arial" w:hAnsi="Arial" w:cs="Arial"/>
+          <w:sz w:val="20"/>
+          <w:szCs w:val="20"/>
+        </w:rPr>
+        <w:t xml:space="preserve"> </w:t>
+      </w:r>
+      <w:r>
+        <w:rPr>
+          <w:rFonts w:ascii="Arial" w:hAnsi="Arial" w:cs="Arial"/>
+          <w:b/>
+          <w:sz w:val="20"/>
+          <w:szCs w:val="20"/>
+        </w:rPr>
+        <w:t>Sprout</w:t>
+      </w:r>
+      <w:r>
+        <w:rPr>
+          <w:rFonts w:ascii="Arial" w:hAnsi="Arial" w:cs="Arial"/>
+          <w:b/>
+          <w:sz w:val="20"/>
+          <w:szCs w:val="20"/>
+        </w:rPr>
+        <w:t xml:space="preserve"> Mobile</w:t>
+      </w:r>
+      <w:r>
+        <w:rPr>
+          <w:rFonts w:ascii="Arial" w:hAnsi="Arial" w:cs="Arial"/>
+          <w:b/>
+          <w:sz w:val="20"/>
+          <w:szCs w:val="20"/>
+        </w:rPr>
+        <w:t xml:space="preserve"> Application</w:t>
+      </w:r>
+      <w:r>
+        <w:rPr>
+          <w:rFonts w:ascii="Arial" w:hAnsi="Arial" w:cs="Arial"/>
+          <w:b/>
+          <w:sz w:val="20"/>
+          <w:szCs w:val="20"/>
+        </w:rPr>
+        <w:tab/>
+        <w:t xml:space="preserve">            </w:t>
+      </w:r>
+      <w:r>
+        <w:rPr>
+          <w:rFonts w:ascii="Arial" w:hAnsi="Arial" w:cs="Arial"/>
+          <w:b/>
+          <w:sz w:val="20"/>
+          <w:szCs w:val="20"/>
+        </w:rPr>
+        <w:t>August</w:t>
+      </w:r>
+      <w:r>
+        <w:rPr>
+          <w:rFonts w:ascii="Arial" w:hAnsi="Arial" w:cs="Arial"/>
+          <w:b/>
+          <w:bCs/>
+          <w:sz w:val="20"/>
+          <w:szCs w:val="20"/>
+        </w:rPr>
+        <w:t xml:space="preserve"> </w:t>
+      </w:r>
+      <w:r>
+        <w:rPr>
+          <w:rFonts w:ascii="Arial" w:hAnsi="Arial" w:cs="Arial"/>
+          <w:b/>
+          <w:bCs/>
+          <w:sz w:val="20"/>
+          <w:szCs w:val="20"/>
+        </w:rPr>
+        <w:t xml:space="preserve">2024 </w:t>
+      </w:r>
+      <w:r>
+        <w:rPr>
+          <w:rFonts w:ascii="Arial" w:hAnsi="Arial" w:cs="Arial"/>
+          <w:b/>
+          <w:bCs/>
+          <w:sz w:val="20"/>
+          <w:szCs w:val="20"/>
+        </w:rPr>
+        <w:t>–</w:t>
+      </w:r>
+      <w:r>
+        <w:rPr>
+          <w:rFonts w:ascii="Arial" w:hAnsi="Arial" w:cs="Arial"/>
+          <w:b/>
+          <w:bCs/>
+          <w:sz w:val="20"/>
+          <w:szCs w:val="20"/>
+        </w:rPr>
+        <w:t xml:space="preserve"> </w:t>
+      </w:r>
+      <w:r>
+        <w:rPr>
+          <w:rFonts w:ascii="Arial" w:hAnsi="Arial" w:cs="Arial"/>
+          <w:b/>
+          <w:bCs/>
+          <w:sz w:val="20"/>
+          <w:szCs w:val="20"/>
+        </w:rPr>
+        <w:t>December 2024</w:t>
+      </w:r>
+    </w:p>
+    <w:p>
+      <w:pPr>
+        <w:spacing w:after="10" w:line="240" w:lineRule="auto"/>
+        <w:jc w:val="both"/>
+        <w:rPr>
+          <w:rFonts w:ascii="Arial" w:hAnsi="Arial" w:cs="Arial"/>
+          <w:sz w:val="20"/>
+          <w:szCs w:val="20"/>
+        </w:rPr>
+      </w:pPr>
+      <w:r>
+        <w:rPr>
+          <w:rFonts w:ascii="Arial" w:hAnsi="Arial" w:cs="Arial"/>
+          <w:sz w:val="20"/>
+          <w:szCs w:val="20"/>
+        </w:rPr>
+        <w:t>Southern Alberta Institute of Technology (SAIT)</w:t>
+      </w:r>
+      <w:r>
+        <w:rPr>
+          <w:rFonts w:ascii="Arial" w:hAnsi="Arial" w:cs="Arial"/>
+          <w:sz w:val="20"/>
+          <w:szCs w:val="20"/>
+        </w:rPr>
+        <w:t xml:space="preserve"> |</w:t>
+      </w:r>
+      <w:r>
+        <w:rPr>
+          <w:rFonts w:ascii="Arial" w:hAnsi="Arial" w:cs="Arial"/>
+          <w:sz w:val="20"/>
+          <w:szCs w:val="20"/>
+        </w:rPr>
+        <w:t xml:space="preserve"> Calgary, AB</w:t>
+      </w:r>
+    </w:p>
+    <w:p>
+      <w:pPr>
+        <w:spacing w:after="0" w:line="240" w:lineRule="auto"/>
+        <w:jc w:val="both"/>
+        <w:rPr>
+          <w:rFonts w:ascii="Arial" w:hAnsi="Arial" w:cs="Arial"/>
+          <w:b/>
+          <w:bCs/>
+          <w:sz w:val="20"/>
+          <w:szCs w:val="20"/>
+        </w:rPr>
+      </w:pPr>
+      <w:r>
+        <w:rPr>
+          <w:rFonts w:ascii="Arial" w:hAnsi="Arial" w:cs="Arial"/>
+          <w:b/>
+          <w:bCs/>
+          <w:sz w:val="20"/>
+          <w:szCs w:val="20"/>
+        </w:rPr>
+        <w:t xml:space="preserve">Position: </w:t>
+      </w:r>
+      <w:r>
+        <w:rPr>
+          <w:rFonts w:ascii="Arial" w:hAnsi="Arial" w:cs="Arial"/>
+          <w:b/>
+          <w:bCs/>
+          <w:sz w:val="20"/>
+          <w:szCs w:val="20"/>
+        </w:rPr>
+        <w:t>Developer Lead</w:t>
+      </w:r>
+      <w:r>
+        <w:rPr>
+          <w:rFonts w:ascii="Arial" w:hAnsi="Arial" w:cs="Arial"/>
+          <w:b/>
+          <w:bCs/>
+          <w:sz w:val="20"/>
+          <w:szCs w:val="20"/>
+        </w:rPr>
+        <w:t xml:space="preserve"> </w:t>
+      </w:r>
+    </w:p>
+    <w:p>
+      <w:pPr>
+        <w:pStyle w:val="ListParagraph"/>
+        <w:numPr>
+          <w:ilvl w:val="0"/>
+          <w:numId w:val="26"/>
+        </w:numPr>
+        <w:spacing w:after="10" w:line="240" w:lineRule="auto"/>
+        <w:jc w:val="both"/>
+        <w:rPr>
+          <w:rFonts w:ascii="Arial" w:hAnsi="Arial" w:cs="Arial"/>
+          <w:bCs/>
+          <w:color w:val="000000" w:themeColor="text1"/>
+          <w:sz w:val="20"/>
+          <w:szCs w:val="20"/>
+        </w:rPr>
+      </w:pPr>
+      <w:r>
+        <w:rPr>
+          <w:rFonts w:ascii="Arial" w:hAnsi="Arial" w:cs="Arial"/>
+          <w:bCs/>
+          <w:color w:val="000000" w:themeColor="text1"/>
+          <w:sz w:val="20"/>
+          <w:szCs w:val="20"/>
+        </w:rPr>
+        <w:t>Lead the app development team including 3 members</w:t>
+      </w:r>
+      <w:r>
+        <w:rPr>
+          <w:rFonts w:ascii="Arial" w:hAnsi="Arial" w:cs="Arial"/>
+          <w:bCs/>
+          <w:color w:val="000000" w:themeColor="text1"/>
+          <w:sz w:val="20"/>
+          <w:szCs w:val="20"/>
+        </w:rPr>
+        <w:t>.</w:t>
+      </w:r>
+    </w:p>
+    <w:p>
+      <w:pPr>
+        <w:pStyle w:val="ListParagraph"/>
+        <w:numPr>
+          <w:ilvl w:val="0"/>
+          <w:numId w:val="26"/>
+        </w:numPr>
+        <w:spacing w:after="10" w:line="240" w:lineRule="auto"/>
+        <w:jc w:val="both"/>
+        <w:rPr>
+          <w:rFonts w:ascii="Arial" w:hAnsi="Arial" w:cs="Arial"/>
+          <w:bCs/>
+          <w:color w:val="000000" w:themeColor="text1"/>
+          <w:sz w:val="20"/>
+          <w:szCs w:val="20"/>
+        </w:rPr>
+      </w:pPr>
+      <w:r>
+        <w:rPr>
+          <w:rFonts w:ascii="Arial" w:hAnsi="Arial" w:cs="Arial"/>
+          <w:bCs/>
+          <w:color w:val="000000" w:themeColor="text1"/>
+          <w:sz w:val="20"/>
+          <w:szCs w:val="20"/>
+        </w:rPr>
+        <w:t>Responsible for designing the database schema</w:t>
+      </w:r>
+    </w:p>
+    <w:p>
+      <w:pPr>
+        <w:pStyle w:val="ListParagraph"/>
+        <w:numPr>
+          <w:ilvl w:val="0"/>
+          <w:numId w:val="26"/>
+        </w:numPr>
+        <w:spacing w:after="10" w:line="240" w:lineRule="auto"/>
+        <w:jc w:val="both"/>
+        <w:rPr>
+          <w:rFonts w:ascii="Arial" w:hAnsi="Arial" w:cs="Arial"/>
+          <w:bCs/>
+          <w:color w:val="000000" w:themeColor="text1"/>
+          <w:sz w:val="20"/>
+          <w:szCs w:val="20"/>
+        </w:rPr>
+      </w:pPr>
+      <w:r>
+        <w:rPr>
+          <w:rFonts w:ascii="Arial" w:hAnsi="Arial" w:cs="Arial"/>
+          <w:bCs/>
+          <w:color w:val="000000" w:themeColor="text1"/>
+          <w:sz w:val="20"/>
+          <w:szCs w:val="20"/>
+        </w:rPr>
+        <w:t>Oversaw system architecture and ensured efficient data storage</w:t>
+      </w:r>
+    </w:p>
+    <w:p>
+      <w:pPr>
+        <w:pStyle w:val="ListParagraph"/>
+        <w:numPr>
+          <w:ilvl w:val="0"/>
+          <w:numId w:val="26"/>
+        </w:numPr>
+        <w:spacing w:after="10" w:line="240" w:lineRule="auto"/>
+        <w:jc w:val="both"/>
+        <w:rPr>
+          <w:rFonts w:ascii="Arial" w:hAnsi="Arial" w:cs="Arial"/>
+          <w:bCs/>
+          <w:color w:val="000000" w:themeColor="text1"/>
+          <w:sz w:val="20"/>
+          <w:szCs w:val="20"/>
+        </w:rPr>
+      </w:pPr>
+      <w:r>
+        <w:rPr>
+          <w:rFonts w:ascii="Arial" w:hAnsi="Arial" w:cs="Arial"/>
+          <w:bCs/>
+          <w:color w:val="000000" w:themeColor="text1"/>
+          <w:sz w:val="20"/>
+          <w:szCs w:val="20"/>
+        </w:rPr>
+        <w:t>Led the development and implementation of APIs</w:t>
+      </w:r>
+    </w:p>
+    <w:p>
+      <w:pPr>
+        <w:pStyle w:val="ListParagraph"/>
+        <w:numPr>
+          <w:ilvl w:val="0"/>
+          <w:numId w:val="26"/>
+        </w:numPr>
+        <w:spacing w:after="10" w:line="240" w:lineRule="auto"/>
+        <w:jc w:val="both"/>
+        <w:rPr>
+          <w:rFonts w:ascii="Arial" w:hAnsi="Arial" w:cs="Arial"/>
+          <w:bCs/>
+          <w:color w:val="000000" w:themeColor="text1"/>
+          <w:sz w:val="20"/>
+          <w:szCs w:val="20"/>
+        </w:rPr>
+      </w:pPr>
+      <w:r>
+        <w:rPr>
+          <w:rFonts w:ascii="Arial" w:hAnsi="Arial" w:cs="Arial"/>
+          <w:bCs/>
+          <w:color w:val="000000" w:themeColor="text1"/>
+          <w:sz w:val="20"/>
+          <w:szCs w:val="20"/>
+        </w:rPr>
+        <w:t>Implemented features as requirements in Figma prototype design</w:t>
+      </w:r>
+    </w:p>
+    <w:p>
+      <w:pPr>
+        <w:pStyle w:val="ListParagraph"/>
+        <w:numPr>
+          <w:ilvl w:val="0"/>
+          <w:numId w:val="26"/>
+        </w:numPr>
+        <w:spacing w:after="10" w:line="240" w:lineRule="auto"/>
+        <w:jc w:val="both"/>
+        <w:rPr>
+          <w:rFonts w:ascii="Arial" w:hAnsi="Arial" w:cs="Arial"/>
+          <w:bCs/>
+          <w:color w:val="000000" w:themeColor="text1"/>
+          <w:sz w:val="20"/>
+          <w:szCs w:val="20"/>
+        </w:rPr>
+      </w:pPr>
+      <w:r>
+        <w:rPr>
+          <w:rFonts w:ascii="Arial" w:hAnsi="Arial" w:cs="Arial"/>
+          <w:bCs/>
+          <w:color w:val="000000" w:themeColor="text1"/>
+          <w:sz w:val="20"/>
+          <w:szCs w:val="20"/>
+        </w:rPr>
+        <w:t>Created RESTful API used for Sprout's application by ExpressJS in Node.js</w:t>
+      </w:r>
+    </w:p>
+    <w:p>
+      <w:pPr>
+        <w:pStyle w:val="ListParagraph"/>
+        <w:numPr>
+          <w:ilvl w:val="0"/>
+          <w:numId w:val="26"/>
+        </w:numPr>
+        <w:spacing w:after="10" w:line="240" w:lineRule="auto"/>
+        <w:jc w:val="both"/>
+        <w:rPr>
+          <w:rFonts w:ascii="Arial" w:hAnsi="Arial" w:cs="Arial"/>
+          <w:bCs/>
+          <w:color w:val="000000" w:themeColor="text1"/>
+          <w:sz w:val="20"/>
+          <w:szCs w:val="20"/>
+        </w:rPr>
+      </w:pPr>
+      <w:r>
+        <w:rPr>
+          <w:rFonts w:ascii="Arial" w:hAnsi="Arial" w:cs="Arial"/>
+          <w:bCs/>
+          <w:color w:val="000000" w:themeColor="text1"/>
+          <w:sz w:val="20"/>
+          <w:szCs w:val="20"/>
+        </w:rPr>
+        <w:t>Integrated OpenAPI as weather API to detect temperature for plant care</w:t>
+      </w:r>
+    </w:p>
+    <w:p>
+      <w:pPr>
+        <w:pStyle w:val="ListParagraph"/>
+        <w:numPr>
+          <w:ilvl w:val="0"/>
+          <w:numId w:val="26"/>
+        </w:numPr>
+        <w:spacing w:after="10" w:line="240" w:lineRule="auto"/>
+        <w:jc w:val="both"/>
+        <w:rPr>
+          <w:rFonts w:ascii="Arial" w:hAnsi="Arial" w:cs="Arial"/>
+          <w:bCs/>
+          <w:color w:val="000000" w:themeColor="text1"/>
+          <w:sz w:val="20"/>
+          <w:szCs w:val="20"/>
+        </w:rPr>
+      </w:pPr>
+      <w:r>
+        <w:rPr>
+          <w:rFonts w:ascii="Arial" w:hAnsi="Arial" w:cs="Arial"/>
+          <w:bCs/>
+          <w:color w:val="000000" w:themeColor="text1"/>
+          <w:sz w:val="20"/>
+          <w:szCs w:val="20"/>
+        </w:rPr>
+        <w:t>Checked API through Postman to retrieve and update MongoDB database</w:t>
+      </w:r>
+    </w:p>
+    <w:p>
+      <w:pPr>
+        <w:spacing w:after="10" w:line="240" w:lineRule="auto"/>
+        <w:jc w:val="both"/>
+        <w:rPr>
+          <w:rFonts w:ascii="Arial" w:hAnsi="Arial" w:cs="Arial"/>
+          <w:b/>
+          <w:color w:val="000000" w:themeColor="text1"/>
+          <w:sz w:val="20"/>
+          <w:szCs w:val="20"/>
+        </w:rPr>
+      </w:pPr>
+    </w:p>
+    <w:p>
+      <w:pPr>
+        <w:spacing w:after="0" w:line="240" w:lineRule="auto"/>
+        <w:jc w:val="both"/>
+        <w:rPr>
+          <w:rFonts w:ascii="Arial" w:hAnsi="Arial" w:cs="Arial"/>
+          <w:b/>
+          <w:bCs/>
+          <w:sz w:val="20"/>
+          <w:szCs w:val="20"/>
+        </w:rPr>
+      </w:pPr>
+      <w:r>
+        <w:rPr>
+          <w:rFonts w:ascii="Arial" w:hAnsi="Arial" w:cs="Arial"/>
+          <w:b/>
+          <w:sz w:val="20"/>
+          <w:szCs w:val="20"/>
+        </w:rPr>
+        <w:t>SAIT Capstone Course Project</w:t>
+      </w:r>
+      <w:r>
+        <w:rPr>
+          <w:rFonts w:ascii="Arial" w:hAnsi="Arial" w:cs="Arial"/>
+          <w:sz w:val="20"/>
+          <w:szCs w:val="20"/>
+        </w:rPr>
+        <w:t xml:space="preserve"> </w:t>
+      </w:r>
+      <w:r>
+        <w:rPr>
+          <w:rFonts w:ascii="Arial" w:hAnsi="Arial" w:cs="Arial"/>
+          <w:b/>
+          <w:sz w:val="20"/>
+          <w:szCs w:val="20"/>
+        </w:rPr>
+        <w:t>–</w:t>
+      </w:r>
+      <w:r>
+        <w:rPr>
+          <w:rFonts w:ascii="Arial" w:hAnsi="Arial" w:cs="Arial"/>
+          <w:sz w:val="20"/>
+          <w:szCs w:val="20"/>
+        </w:rPr>
+        <w:t xml:space="preserve"> </w:t>
+      </w:r>
+      <w:r>
+        <w:rPr>
+          <w:rFonts w:ascii="Arial" w:hAnsi="Arial" w:cs="Arial"/>
+          <w:b/>
+          <w:sz w:val="20"/>
+          <w:szCs w:val="20"/>
+        </w:rPr>
+        <w:t>React Solution</w:t>
+      </w:r>
+      <w:r>
+        <w:rPr>
+          <w:rFonts w:ascii="Arial" w:hAnsi="Arial" w:cs="Arial"/>
+          <w:b/>
+          <w:sz w:val="20"/>
+          <w:szCs w:val="20"/>
+        </w:rPr>
+        <w:tab/>
+        <w:t xml:space="preserve">                                </w:t>
+      </w:r>
+      <w:r>
+        <w:rPr>
+          <w:rFonts w:ascii="Arial" w:hAnsi="Arial" w:cs="Arial"/>
+          <w:b/>
+          <w:sz w:val="20"/>
+          <w:szCs w:val="20"/>
+        </w:rPr>
+        <w:t xml:space="preserve"> January</w:t>
+      </w:r>
+      <w:r>
+        <w:rPr>
+          <w:rFonts w:ascii="Arial" w:hAnsi="Arial" w:cs="Arial"/>
+          <w:b/>
+          <w:bCs/>
+          <w:sz w:val="20"/>
+          <w:szCs w:val="20"/>
+        </w:rPr>
+        <w:t xml:space="preserve"> 2024 </w:t>
+      </w:r>
+      <w:r>
+        <w:rPr>
+          <w:rFonts w:ascii="Arial" w:hAnsi="Arial" w:cs="Arial"/>
+          <w:b/>
+          <w:bCs/>
+          <w:sz w:val="20"/>
+          <w:szCs w:val="20"/>
+        </w:rPr>
+        <w:t>–</w:t>
+      </w:r>
+      <w:r>
+        <w:rPr>
+          <w:rFonts w:ascii="Arial" w:hAnsi="Arial" w:cs="Arial"/>
+          <w:b/>
+          <w:bCs/>
+          <w:sz w:val="20"/>
+          <w:szCs w:val="20"/>
+        </w:rPr>
+        <w:t xml:space="preserve"> </w:t>
+      </w:r>
+      <w:r>
+        <w:rPr>
+          <w:rFonts w:ascii="Arial" w:hAnsi="Arial" w:cs="Arial"/>
+          <w:b/>
+          <w:bCs/>
+          <w:sz w:val="20"/>
+          <w:szCs w:val="20"/>
+        </w:rPr>
+        <w:t>A</w:t>
+      </w:r>
+      <w:r>
+        <w:rPr>
+          <w:rFonts w:ascii="Arial" w:hAnsi="Arial" w:cs="Arial"/>
+          <w:b/>
+          <w:bCs/>
+          <w:sz w:val="20"/>
+          <w:szCs w:val="20"/>
+        </w:rPr>
+        <w:t>pril</w:t>
+      </w:r>
+      <w:r>
+        <w:rPr>
+          <w:rFonts w:ascii="Arial" w:hAnsi="Arial" w:cs="Arial"/>
+          <w:b/>
+          <w:bCs/>
+          <w:sz w:val="20"/>
+          <w:szCs w:val="20"/>
+        </w:rPr>
+        <w:t xml:space="preserve"> 2024</w:t>
+      </w:r>
+    </w:p>
+    <w:p>
+      <w:pPr>
+        <w:spacing w:after="10" w:line="240" w:lineRule="auto"/>
+        <w:jc w:val="both"/>
+        <w:rPr>
+          <w:rFonts w:ascii="Arial" w:hAnsi="Arial" w:cs="Arial"/>
+          <w:sz w:val="20"/>
+          <w:szCs w:val="20"/>
+        </w:rPr>
+      </w:pPr>
+      <w:r>
+        <w:rPr>
+          <w:rFonts w:ascii="Arial" w:hAnsi="Arial" w:cs="Arial"/>
+          <w:sz w:val="20"/>
+          <w:szCs w:val="20"/>
+        </w:rPr>
+        <w:t>Southern Alberta Institute of Technology (SAIT)</w:t>
+      </w:r>
+      <w:r>
+        <w:rPr>
+          <w:rFonts w:ascii="Arial" w:hAnsi="Arial" w:cs="Arial"/>
+          <w:sz w:val="20"/>
+          <w:szCs w:val="20"/>
+        </w:rPr>
+        <w:t xml:space="preserve"> |</w:t>
+      </w:r>
+      <w:r>
+        <w:rPr>
+          <w:rFonts w:ascii="Arial" w:hAnsi="Arial" w:cs="Arial"/>
+          <w:sz w:val="20"/>
+          <w:szCs w:val="20"/>
+        </w:rPr>
+        <w:t xml:space="preserve"> Calgary, AB</w:t>
       </w:r>
     </w:p>
     <w:p>
@@ -579,7 +1597,16 @@
           <w:sz w:val="20"/>
           <w:szCs w:val="20"/>
         </w:rPr>
-        <w:t xml:space="preserve">Created a responsive layout to display on another device. </w:t>
+        <w:t>Led a multi-disciplinary team of 5 in creating a driving class 7 mobile application on Visual Studio by React Native and database MongoDB, back-end NodeJS</w:t>
+      </w:r>
+      <w:r>
+        <w:rPr>
+          <w:rFonts w:ascii="Arial" w:eastAsia="Times New Roman" w:hAnsi="Arial" w:cs="Arial"/>
+          <w:color w:val="0E101A"/>
+          <w:sz w:val="20"/>
+          <w:szCs w:val="20"/>
+        </w:rPr>
+        <w:t>.</w:t>
       </w:r>
     </w:p>
     <w:p>
@@ -603,7 +1630,7 @@
           <w:sz w:val="20"/>
           <w:szCs w:val="20"/>
         </w:rPr>
-        <w:t>Made questions and sample exams for users to practice.</w:t>
+        <w:t>Created a responsive layout to display on another device</w:t>
       </w:r>
     </w:p>
     <w:p>
@@ -627,7 +1654,7 @@
           <w:sz w:val="20"/>
           <w:szCs w:val="20"/>
         </w:rPr>
-        <w:t>Used RESTful API to communicate between front-end and back-end.</w:t>
+        <w:t>Made questions and sample exams for users to practice</w:t>
       </w:r>
     </w:p>
     <w:p>
@@ -651,17 +1678,23 @@
           <w:sz w:val="20"/>
           <w:szCs w:val="20"/>
         </w:rPr>
-        <w:t>It was tested with 5</w:t>
-      </w:r>
-      <w:r>
+        <w:t>Used RESTful API to communicate between front-end and back-end</w:t>
+      </w:r>
+    </w:p>
+    <w:p>
+      <w:pPr>
+        <w:numPr>
+          <w:ilvl w:val="0"/>
+          <w:numId w:val="18"/>
+        </w:numPr>
+        <w:spacing w:after="0" w:line="240" w:lineRule="auto"/>
         <w:rPr>
           <w:rFonts w:ascii="Arial" w:eastAsia="Times New Roman" w:hAnsi="Arial" w:cs="Arial"/>
           <w:color w:val="0E101A"/>
           <w:sz w:val="20"/>
           <w:szCs w:val="20"/>
         </w:rPr>
-        <w:t xml:space="preserve"> team members about </w:t>
-      </w:r>
+      </w:pPr>
       <w:r>
         <w:rPr>
           <w:rFonts w:ascii="Arial" w:eastAsia="Times New Roman" w:hAnsi="Arial" w:cs="Arial"/>
@@ -669,17 +1702,23 @@
           <w:sz w:val="20"/>
           <w:szCs w:val="20"/>
         </w:rPr>
-        <w:t xml:space="preserve">the </w:t>
-      </w:r>
-      <w:r>
+        <w:t>It was tested with 5 team members about the component's functions to commit to sustainable development and high-quality code</w:t>
+      </w:r>
+    </w:p>
+    <w:p>
+      <w:pPr>
+        <w:numPr>
+          <w:ilvl w:val="0"/>
+          <w:numId w:val="18"/>
+        </w:numPr>
+        <w:spacing w:after="0" w:line="240" w:lineRule="auto"/>
         <w:rPr>
           <w:rFonts w:ascii="Arial" w:eastAsia="Times New Roman" w:hAnsi="Arial" w:cs="Arial"/>
           <w:color w:val="0E101A"/>
           <w:sz w:val="20"/>
           <w:szCs w:val="20"/>
         </w:rPr>
-        <w:t xml:space="preserve">component’s functions to </w:t>
-      </w:r>
+      </w:pPr>
       <w:r>
         <w:rPr>
           <w:rFonts w:ascii="Arial" w:eastAsia="Times New Roman" w:hAnsi="Arial" w:cs="Arial"/>
@@ -687,7 +1726,17 @@
           <w:sz w:val="20"/>
           <w:szCs w:val="20"/>
         </w:rPr>
-        <w:t>commit to sustainable development and high-quality code.</w:t>
+        <w:lastRenderedPageBreak/>
+        <w:t xml:space="preserve">Link: </w:t>
+      </w:r>
+      <w:r>
+        <w:rPr>
+          <w:rFonts w:ascii="Arial" w:eastAsia="Times New Roman" w:hAnsi="Arial" w:cs="Arial"/>
+          <w:color w:val="0E101A"/>
+          <w:sz w:val="20"/>
+          <w:szCs w:val="20"/>
+        </w:rPr>
+        <w:t>https://play.google.com/store/apps/details?id=com.codewithnguyen.todoalbertadriving</w:t>
       </w:r>
     </w:p>
     <w:p>
@@ -813,7 +1862,23 @@
           <w:sz w:val="20"/>
           <w:szCs w:val="20"/>
         </w:rPr>
-        <w:t>Southern Alberta Institute of Technology (SAIT), Calgary, AB</w:t>
+        <w:t>Southern Alberta Institute of Technology (SAIT)</w:t>
+      </w:r>
+      <w:r>
+        <w:rPr>
+          <w:rFonts w:ascii="Arial" w:hAnsi="Arial" w:cs="Arial"/>
+          <w:sz w:val="20"/>
+          <w:szCs w:val="20"/>
+        </w:rPr>
+        <w:t xml:space="preserve"> |</w:t>
+      </w:r>
+      <w:r>
+        <w:rPr>
+          <w:rFonts w:ascii="Arial" w:hAnsi="Arial" w:cs="Arial"/>
+          <w:sz w:val="20"/>
+          <w:szCs w:val="20"/>
+        </w:rPr>
+        <w:t xml:space="preserve"> Calgary, AB</w:t>
       </w:r>
     </w:p>
     <w:p>
@@ -822,19 +1887,17 @@
         <w:jc w:val="both"/>
         <w:rPr>
           <w:rFonts w:ascii="Arial" w:hAnsi="Arial" w:cs="Arial"/>
-          <w:b/>
-          <w:sz w:val="20"/>
-          <w:szCs w:val="20"/>
-        </w:rPr>
-      </w:pPr>
-      <w:r>
-        <w:rPr>
-          <w:rFonts w:ascii="Arial" w:hAnsi="Arial" w:cs="Arial"/>
-          <w:b/>
-          <w:sz w:val="20"/>
-          <w:szCs w:val="20"/>
-        </w:rPr>
-        <w:t>Core courses:</w:t>
+          <w:sz w:val="20"/>
+          <w:szCs w:val="20"/>
+        </w:rPr>
+      </w:pPr>
+      <w:r>
+        <w:rPr>
+          <w:rFonts w:ascii="Arial" w:hAnsi="Arial" w:cs="Arial"/>
+          <w:sz w:val="20"/>
+          <w:szCs w:val="20"/>
+        </w:rPr>
+        <w:t>Role: Developer</w:t>
       </w:r>
     </w:p>
     <w:p>
@@ -1113,24 +2176,58 @@
           <w:rFonts w:ascii="Arial" w:hAnsi="Arial" w:cs="Arial"/>
           <w:sz w:val="20"/>
           <w:szCs w:val="20"/>
-          <w:lang w:val="en-CA"/>
-        </w:rPr>
-      </w:pPr>
-      <w:r>
-        <w:rPr>
-          <w:rFonts w:ascii="Arial" w:hAnsi="Arial" w:cs="Arial"/>
-          <w:sz w:val="20"/>
-          <w:szCs w:val="20"/>
-          <w:lang w:val="en-CA"/>
-        </w:rPr>
-        <w:t>Collaborated with team 4 members to analytic and create a Book class on Visual Studio by Python to perform functionalities following requirements and management sources by Git.</w:t>
-      </w:r>
-    </w:p>
-    <w:p>
-      <w:pPr>
+        </w:rPr>
+      </w:pPr>
+      <w:r>
+        <w:rPr>
+          <w:rFonts w:ascii="Arial" w:hAnsi="Arial" w:cs="Arial"/>
+          <w:sz w:val="20"/>
+          <w:szCs w:val="20"/>
+        </w:rPr>
+        <w:t>Southern Alberta Institute of Technology (SAIT)</w:t>
+      </w:r>
+      <w:r>
+        <w:rPr>
+          <w:rFonts w:ascii="Arial" w:hAnsi="Arial" w:cs="Arial"/>
+          <w:sz w:val="20"/>
+          <w:szCs w:val="20"/>
+        </w:rPr>
+        <w:t xml:space="preserve"> |</w:t>
+      </w:r>
+      <w:r>
+        <w:rPr>
+          <w:rFonts w:ascii="Arial" w:hAnsi="Arial" w:cs="Arial"/>
+          <w:sz w:val="20"/>
+          <w:szCs w:val="20"/>
+        </w:rPr>
+        <w:t xml:space="preserve"> Calgary, AB</w:t>
+      </w:r>
+    </w:p>
+    <w:p>
+      <w:pPr>
+        <w:spacing w:after="10" w:line="240" w:lineRule="auto"/>
+        <w:jc w:val="both"/>
+        <w:rPr>
+          <w:rFonts w:ascii="Arial" w:hAnsi="Arial" w:cs="Arial"/>
+          <w:sz w:val="20"/>
+          <w:szCs w:val="20"/>
+        </w:rPr>
+      </w:pPr>
+      <w:r>
+        <w:rPr>
+          <w:rFonts w:ascii="Arial" w:hAnsi="Arial" w:cs="Arial"/>
+          <w:sz w:val="20"/>
+          <w:szCs w:val="20"/>
+        </w:rPr>
+        <w:t>Role: Developer</w:t>
+      </w:r>
+    </w:p>
+    <w:p>
+      <w:pPr>
+        <w:pStyle w:val="ListParagraph"/>
         <w:numPr>
           <w:ilvl w:val="0"/>
-          <w:numId w:val="22"/>
+          <w:numId w:val="27"/>
         </w:numPr>
         <w:spacing w:after="0" w:line="240" w:lineRule="auto"/>
         <w:jc w:val="both"/>
@@ -1146,25 +2243,24 @@
           <w:rFonts w:ascii="Arial" w:hAnsi="Arial" w:cs="Arial"/>
           <w:sz w:val="20"/>
           <w:szCs w:val="20"/>
-          <w:lang w:val="en-CA"/>
-        </w:rPr>
-        <w:t>Created a separate branch in GitHub for each group member to manage changes before merging the branch</w:t>
-      </w:r>
-      <w:r>
-        <w:rPr>
-          <w:rFonts w:ascii="Arial" w:hAnsi="Arial" w:cs="Arial"/>
-          <w:sz w:val="20"/>
-          <w:szCs w:val="20"/>
-          <w:lang w:val="en-CA"/>
+        </w:rPr>
+        <w:t>Collaborated with team of 4 members to analyze and create a Book class on Visual Studio using Python to perform functionalities based on requirements and management sources by Git</w:t>
+      </w:r>
+      <w:r>
+        <w:rPr>
+          <w:rFonts w:ascii="Arial" w:hAnsi="Arial" w:cs="Arial"/>
+          <w:sz w:val="20"/>
+          <w:szCs w:val="20"/>
         </w:rPr>
         <w:t>.</w:t>
       </w:r>
     </w:p>
     <w:p>
       <w:pPr>
+        <w:pStyle w:val="ListParagraph"/>
         <w:numPr>
           <w:ilvl w:val="0"/>
-          <w:numId w:val="22"/>
+          <w:numId w:val="27"/>
         </w:numPr>
         <w:spacing w:after="0" w:line="240" w:lineRule="auto"/>
         <w:jc w:val="both"/>
@@ -1180,25 +2276,16 @@
           <w:rFonts w:ascii="Arial" w:hAnsi="Arial" w:cs="Arial"/>
           <w:sz w:val="20"/>
           <w:szCs w:val="20"/>
-          <w:lang w:val="en-CA"/>
-        </w:rPr>
-        <w:t>Managed time effectively while working independently by following scheduled meeting groups and answering messages on Team</w:t>
-      </w:r>
-      <w:r>
-        <w:rPr>
-          <w:rFonts w:ascii="Arial" w:hAnsi="Arial" w:cs="Arial"/>
-          <w:sz w:val="20"/>
-          <w:szCs w:val="20"/>
-          <w:lang w:val="en-CA"/>
-        </w:rPr>
-        <w:t>.</w:t>
-      </w:r>
-    </w:p>
-    <w:p>
-      <w:pPr>
+        </w:rPr>
+        <w:t>Created a separate branch in GitHub for each group member to manage changes before merging the branch</w:t>
+      </w:r>
+    </w:p>
+    <w:p>
+      <w:pPr>
+        <w:pStyle w:val="ListParagraph"/>
         <w:numPr>
           <w:ilvl w:val="0"/>
-          <w:numId w:val="22"/>
+          <w:numId w:val="27"/>
         </w:numPr>
         <w:spacing w:after="0" w:line="240" w:lineRule="auto"/>
         <w:jc w:val="both"/>
@@ -1214,32 +2301,34 @@
           <w:rFonts w:ascii="Arial" w:hAnsi="Arial" w:cs="Arial"/>
           <w:sz w:val="20"/>
           <w:szCs w:val="20"/>
+        </w:rPr>
+        <w:t>Managed time effectively while working independently by following scheduled group meetings and responding to messages on Teams</w:t>
+      </w:r>
+    </w:p>
+    <w:p>
+      <w:pPr>
+        <w:pStyle w:val="ListParagraph"/>
+        <w:numPr>
+          <w:ilvl w:val="0"/>
+          <w:numId w:val="27"/>
+        </w:numPr>
+        <w:spacing w:after="0" w:line="240" w:lineRule="auto"/>
+        <w:jc w:val="both"/>
+        <w:rPr>
+          <w:rFonts w:ascii="Arial" w:hAnsi="Arial" w:cs="Arial"/>
+          <w:sz w:val="20"/>
+          <w:szCs w:val="20"/>
           <w:lang w:val="en-CA"/>
         </w:rPr>
-        <w:t>Deployed unit test for class’s method to make sure properly with the requirement</w:t>
-      </w:r>
-      <w:r>
-        <w:rPr>
-          <w:rFonts w:ascii="Arial" w:hAnsi="Arial" w:cs="Arial"/>
-          <w:sz w:val="20"/>
-          <w:szCs w:val="20"/>
-          <w:lang w:val="en-CA"/>
-        </w:rPr>
-        <w:t>.</w:t>
-      </w:r>
-    </w:p>
-    <w:p>
-      <w:pPr>
-        <w:spacing w:after="0" w:line="240" w:lineRule="auto"/>
-        <w:ind w:left="720"/>
-        <w:jc w:val="both"/>
-        <w:rPr>
-          <w:rFonts w:ascii="Arial" w:hAnsi="Arial" w:cs="Arial"/>
-          <w:sz w:val="20"/>
-          <w:szCs w:val="20"/>
-          <w:lang w:val="en-CA"/>
-        </w:rPr>
-      </w:pPr>
+      </w:pPr>
+      <w:r>
+        <w:rPr>
+          <w:rFonts w:ascii="Arial" w:hAnsi="Arial" w:cs="Arial"/>
+          <w:sz w:val="20"/>
+          <w:szCs w:val="20"/>
+        </w:rPr>
+        <w:t>Deployed unit tests for class methods to ensure compliance with requirements</w:t>
+      </w:r>
     </w:p>
     <w:p>
       <w:pPr>
@@ -1740,6 +2829,119 @@
     </w:lvl>
   </w:abstractNum>
   <w:abstractNum w:abstractNumId="1" w15:restartNumberingAfterBreak="0">
+    <w:nsid w:val="083A5713"/>
+    <w:multiLevelType w:val="hybridMultilevel"/>
+    <w:tmpl w:val="9AB0C938"/>
+    <w:lvl w:ilvl="0" w:tplc="10090001">
+      <w:start w:val="1"/>
+      <w:numFmt w:val="bullet"/>
+      <w:lvlText w:val=""/>
+      <w:lvlJc w:val="left"/>
+      <w:pPr>
+        <w:ind w:left="720" w:hanging="360"/>
+      </w:pPr>
+      <w:rPr>
+        <w:rFonts w:ascii="Symbol" w:hAnsi="Symbol" w:hint="default"/>
+      </w:rPr>
+    </w:lvl>
+    <w:lvl w:ilvl="1" w:tplc="10090003" w:tentative="1">
+      <w:start w:val="1"/>
+      <w:numFmt w:val="bullet"/>
+      <w:lvlText w:val="o"/>
+      <w:lvlJc w:val="left"/>
+      <w:pPr>
+        <w:ind w:left="1440" w:hanging="360"/>
+      </w:pPr>
+      <w:rPr>
+        <w:rFonts w:ascii="Courier New" w:hAnsi="Courier New" w:cs="Courier New" w:hint="default"/>
+      </w:rPr>
+    </w:lvl>
+    <w:lvl w:ilvl="2" w:tplc="10090005" w:tentative="1">
+      <w:start w:val="1"/>
+      <w:numFmt w:val="bullet"/>
+      <w:lvlText w:val=""/>
+      <w:lvlJc w:val="left"/>
+      <w:pPr>
+        <w:ind w:left="2160" w:hanging="360"/>
+      </w:pPr>
+      <w:rPr>
+        <w:rFonts w:ascii="Wingdings" w:hAnsi="Wingdings" w:hint="default"/>
+      </w:rPr>
+    </w:lvl>
+    <w:lvl w:ilvl="3" w:tplc="10090001" w:tentative="1">
+      <w:start w:val="1"/>
+      <w:numFmt w:val="bullet"/>
+      <w:lvlText w:val=""/>
+      <w:lvlJc w:val="left"/>
+      <w:pPr>
+        <w:ind w:left="2880" w:hanging="360"/>
+      </w:pPr>
+      <w:rPr>
+        <w:rFonts w:ascii="Symbol" w:hAnsi="Symbol" w:hint="default"/>
+      </w:rPr>
+    </w:lvl>
+    <w:lvl w:ilvl="4" w:tplc="10090003" w:tentative="1">
+      <w:start w:val="1"/>
+      <w:numFmt w:val="bullet"/>
+      <w:lvlText w:val="o"/>
+      <w:lvlJc w:val="left"/>
+      <w:pPr>
+        <w:ind w:left="3600" w:hanging="360"/>
+      </w:pPr>
+      <w:rPr>
+        <w:rFonts w:ascii="Courier New" w:hAnsi="Courier New" w:cs="Courier New" w:hint="default"/>
+      </w:rPr>
+    </w:lvl>
+    <w:lvl w:ilvl="5" w:tplc="10090005" w:tentative="1">
+      <w:start w:val="1"/>
+      <w:numFmt w:val="bullet"/>
+      <w:lvlText w:val=""/>
+      <w:lvlJc w:val="left"/>
+      <w:pPr>
+        <w:ind w:left="4320" w:hanging="360"/>
+      </w:pPr>
+      <w:rPr>
+        <w:rFonts w:ascii="Wingdings" w:hAnsi="Wingdings" w:hint="default"/>
+      </w:rPr>
+    </w:lvl>
+    <w:lvl w:ilvl="6" w:tplc="10090001" w:tentative="1">
+      <w:start w:val="1"/>
+      <w:numFmt w:val="bullet"/>
+      <w:lvlText w:val=""/>
+      <w:lvlJc w:val="left"/>
+      <w:pPr>
+        <w:ind w:left="5040" w:hanging="360"/>
+      </w:pPr>
+      <w:rPr>
+        <w:rFonts w:ascii="Symbol" w:hAnsi="Symbol" w:hint="default"/>
+      </w:rPr>
+    </w:lvl>
+    <w:lvl w:ilvl="7" w:tplc="10090003" w:tentative="1">
+      <w:start w:val="1"/>
+      <w:numFmt w:val="bullet"/>
+      <w:lvlText w:val="o"/>
+      <w:lvlJc w:val="left"/>
+      <w:pPr>
+        <w:ind w:left="5760" w:hanging="360"/>
+      </w:pPr>
+      <w:rPr>
+        <w:rFonts w:ascii="Courier New" w:hAnsi="Courier New" w:cs="Courier New" w:hint="default"/>
+      </w:rPr>
+    </w:lvl>
+    <w:lvl w:ilvl="8" w:tplc="10090005" w:tentative="1">
+      <w:start w:val="1"/>
+      <w:numFmt w:val="bullet"/>
+      <w:lvlText w:val=""/>
+      <w:lvlJc w:val="left"/>
+      <w:pPr>
+        <w:ind w:left="6480" w:hanging="360"/>
+      </w:pPr>
+      <w:rPr>
+        <w:rFonts w:ascii="Wingdings" w:hAnsi="Wingdings" w:hint="default"/>
+      </w:rPr>
+    </w:lvl>
+  </w:abstractNum>
+  <w:abstractNum w:abstractNumId="2" w15:restartNumberingAfterBreak="0">
     <w:nsid w:val="10B40AEA"/>
     <w:multiLevelType w:val="hybridMultilevel"/>
     <w:tmpl w:val="E778837A"/>
@@ -1852,7 +3054,7 @@
       </w:rPr>
     </w:lvl>
   </w:abstractNum>
-  <w:abstractNum w:abstractNumId="2" w15:restartNumberingAfterBreak="0">
+  <w:abstractNum w:abstractNumId="3" w15:restartNumberingAfterBreak="0">
     <w:nsid w:val="15BD3099"/>
     <w:multiLevelType w:val="hybridMultilevel"/>
     <w:tmpl w:val="1A2C57BC"/>
@@ -1965,7 +3167,7 @@
       </w:rPr>
     </w:lvl>
   </w:abstractNum>
-  <w:abstractNum w:abstractNumId="3" w15:restartNumberingAfterBreak="0">
+  <w:abstractNum w:abstractNumId="4" w15:restartNumberingAfterBreak="0">
     <w:nsid w:val="16FC703E"/>
     <w:multiLevelType w:val="hybridMultilevel"/>
     <w:tmpl w:val="97202B9E"/>
@@ -2078,7 +3280,7 @@
       </w:rPr>
     </w:lvl>
   </w:abstractNum>
-  <w:abstractNum w:abstractNumId="4" w15:restartNumberingAfterBreak="0">
+  <w:abstractNum w:abstractNumId="5" w15:restartNumberingAfterBreak="0">
     <w:nsid w:val="19481C1A"/>
     <w:multiLevelType w:val="hybridMultilevel"/>
     <w:tmpl w:val="7FCC56E2"/>
@@ -2191,7 +3393,7 @@
       </w:rPr>
     </w:lvl>
   </w:abstractNum>
-  <w:abstractNum w:abstractNumId="5" w15:restartNumberingAfterBreak="0">
+  <w:abstractNum w:abstractNumId="6" w15:restartNumberingAfterBreak="0">
     <w:nsid w:val="19DE0BC7"/>
     <w:multiLevelType w:val="multilevel"/>
     <w:tmpl w:val="EE5264CE"/>
@@ -2340,7 +3542,7 @@
       </w:rPr>
     </w:lvl>
   </w:abstractNum>
-  <w:abstractNum w:abstractNumId="6" w15:restartNumberingAfterBreak="0">
+  <w:abstractNum w:abstractNumId="7" w15:restartNumberingAfterBreak="0">
     <w:nsid w:val="1EEB56F3"/>
     <w:multiLevelType w:val="hybridMultilevel"/>
     <w:tmpl w:val="D5387D40"/>
@@ -2453,7 +3655,7 @@
       </w:rPr>
     </w:lvl>
   </w:abstractNum>
-  <w:abstractNum w:abstractNumId="7" w15:restartNumberingAfterBreak="0">
+  <w:abstractNum w:abstractNumId="8" w15:restartNumberingAfterBreak="0">
     <w:nsid w:val="20405F59"/>
     <w:multiLevelType w:val="hybridMultilevel"/>
     <w:tmpl w:val="0FA2178A"/>
@@ -2566,7 +3768,7 @@
       </w:rPr>
     </w:lvl>
   </w:abstractNum>
-  <w:abstractNum w:abstractNumId="8" w15:restartNumberingAfterBreak="0">
+  <w:abstractNum w:abstractNumId="9" w15:restartNumberingAfterBreak="0">
     <w:nsid w:val="24904F75"/>
     <w:multiLevelType w:val="hybridMultilevel"/>
     <w:tmpl w:val="1286E048"/>
@@ -2679,7 +3881,120 @@
       </w:rPr>
     </w:lvl>
   </w:abstractNum>
-  <w:abstractNum w:abstractNumId="9" w15:restartNumberingAfterBreak="0">
+  <w:abstractNum w:abstractNumId="10" w15:restartNumberingAfterBreak="0">
+    <w:nsid w:val="2C557EAB"/>
+    <w:multiLevelType w:val="hybridMultilevel"/>
+    <w:tmpl w:val="5FFEE766"/>
+    <w:lvl w:ilvl="0" w:tplc="10090001">
+      <w:start w:val="1"/>
+      <w:numFmt w:val="bullet"/>
+      <w:lvlText w:val=""/>
+      <w:lvlJc w:val="left"/>
+      <w:pPr>
+        <w:ind w:left="720" w:hanging="360"/>
+      </w:pPr>
+      <w:rPr>
+        <w:rFonts w:ascii="Symbol" w:hAnsi="Symbol" w:hint="default"/>
+      </w:rPr>
+    </w:lvl>
+    <w:lvl w:ilvl="1" w:tplc="10090003" w:tentative="1">
+      <w:start w:val="1"/>
+      <w:numFmt w:val="bullet"/>
+      <w:lvlText w:val="o"/>
+      <w:lvlJc w:val="left"/>
+      <w:pPr>
+        <w:ind w:left="1440" w:hanging="360"/>
+      </w:pPr>
+      <w:rPr>
+        <w:rFonts w:ascii="Courier New" w:hAnsi="Courier New" w:cs="Courier New" w:hint="default"/>
+      </w:rPr>
+    </w:lvl>
+    <w:lvl w:ilvl="2" w:tplc="10090005" w:tentative="1">
+      <w:start w:val="1"/>
+      <w:numFmt w:val="bullet"/>
+      <w:lvlText w:val=""/>
+      <w:lvlJc w:val="left"/>
+      <w:pPr>
+        <w:ind w:left="2160" w:hanging="360"/>
+      </w:pPr>
+      <w:rPr>
+        <w:rFonts w:ascii="Wingdings" w:hAnsi="Wingdings" w:hint="default"/>
+      </w:rPr>
+    </w:lvl>
+    <w:lvl w:ilvl="3" w:tplc="10090001" w:tentative="1">
+      <w:start w:val="1"/>
+      <w:numFmt w:val="bullet"/>
+      <w:lvlText w:val=""/>
+      <w:lvlJc w:val="left"/>
+      <w:pPr>
+        <w:ind w:left="2880" w:hanging="360"/>
+      </w:pPr>
+      <w:rPr>
+        <w:rFonts w:ascii="Symbol" w:hAnsi="Symbol" w:hint="default"/>
+      </w:rPr>
+    </w:lvl>
+    <w:lvl w:ilvl="4" w:tplc="10090003" w:tentative="1">
+      <w:start w:val="1"/>
+      <w:numFmt w:val="bullet"/>
+      <w:lvlText w:val="o"/>
+      <w:lvlJc w:val="left"/>
+      <w:pPr>
+        <w:ind w:left="3600" w:hanging="360"/>
+      </w:pPr>
+      <w:rPr>
+        <w:rFonts w:ascii="Courier New" w:hAnsi="Courier New" w:cs="Courier New" w:hint="default"/>
+      </w:rPr>
+    </w:lvl>
+    <w:lvl w:ilvl="5" w:tplc="10090005" w:tentative="1">
+      <w:start w:val="1"/>
+      <w:numFmt w:val="bullet"/>
+      <w:lvlText w:val=""/>
+      <w:lvlJc w:val="left"/>
+      <w:pPr>
+        <w:ind w:left="4320" w:hanging="360"/>
+      </w:pPr>
+      <w:rPr>
+        <w:rFonts w:ascii="Wingdings" w:hAnsi="Wingdings" w:hint="default"/>
+      </w:rPr>
+    </w:lvl>
+    <w:lvl w:ilvl="6" w:tplc="10090001" w:tentative="1">
+      <w:start w:val="1"/>
+      <w:numFmt w:val="bullet"/>
+      <w:lvlText w:val=""/>
+      <w:lvlJc w:val="left"/>
+      <w:pPr>
+        <w:ind w:left="5040" w:hanging="360"/>
+      </w:pPr>
+      <w:rPr>
+        <w:rFonts w:ascii="Symbol" w:hAnsi="Symbol" w:hint="default"/>
+      </w:rPr>
+    </w:lvl>
+    <w:lvl w:ilvl="7" w:tplc="10090003" w:tentative="1">
+      <w:start w:val="1"/>
+      <w:numFmt w:val="bullet"/>
+      <w:lvlText w:val="o"/>
+      <w:lvlJc w:val="left"/>
+      <w:pPr>
+        <w:ind w:left="5760" w:hanging="360"/>
+      </w:pPr>
+      <w:rPr>
+        <w:rFonts w:ascii="Courier New" w:hAnsi="Courier New" w:cs="Courier New" w:hint="default"/>
+      </w:rPr>
+    </w:lvl>
+    <w:lvl w:ilvl="8" w:tplc="10090005" w:tentative="1">
+      <w:start w:val="1"/>
+      <w:numFmt w:val="bullet"/>
+      <w:lvlText w:val=""/>
+      <w:lvlJc w:val="left"/>
+      <w:pPr>
+        <w:ind w:left="6480" w:hanging="360"/>
+      </w:pPr>
+      <w:rPr>
+        <w:rFonts w:ascii="Wingdings" w:hAnsi="Wingdings" w:hint="default"/>
+      </w:rPr>
+    </w:lvl>
+  </w:abstractNum>
+  <w:abstractNum w:abstractNumId="11" w15:restartNumberingAfterBreak="0">
     <w:nsid w:val="2E3A1F0A"/>
     <w:multiLevelType w:val="hybridMultilevel"/>
     <w:tmpl w:val="DC9A8846"/>
@@ -2792,7 +4107,7 @@
       </w:rPr>
     </w:lvl>
   </w:abstractNum>
-  <w:abstractNum w:abstractNumId="10" w15:restartNumberingAfterBreak="0">
+  <w:abstractNum w:abstractNumId="12" w15:restartNumberingAfterBreak="0">
     <w:nsid w:val="2EA76BCD"/>
     <w:multiLevelType w:val="hybridMultilevel"/>
     <w:tmpl w:val="583C6312"/>
@@ -2905,7 +4220,120 @@
       </w:rPr>
     </w:lvl>
   </w:abstractNum>
-  <w:abstractNum w:abstractNumId="11" w15:restartNumberingAfterBreak="0">
+  <w:abstractNum w:abstractNumId="13" w15:restartNumberingAfterBreak="0">
+    <w:nsid w:val="332F48F0"/>
+    <w:multiLevelType w:val="hybridMultilevel"/>
+    <w:tmpl w:val="A614E5F8"/>
+    <w:lvl w:ilvl="0" w:tplc="10090001">
+      <w:start w:val="1"/>
+      <w:numFmt w:val="bullet"/>
+      <w:lvlText w:val=""/>
+      <w:lvlJc w:val="left"/>
+      <w:pPr>
+        <w:ind w:left="720" w:hanging="360"/>
+      </w:pPr>
+      <w:rPr>
+        <w:rFonts w:ascii="Symbol" w:hAnsi="Symbol" w:hint="default"/>
+      </w:rPr>
+    </w:lvl>
+    <w:lvl w:ilvl="1" w:tplc="10090003" w:tentative="1">
+      <w:start w:val="1"/>
+      <w:numFmt w:val="bullet"/>
+      <w:lvlText w:val="o"/>
+      <w:lvlJc w:val="left"/>
+      <w:pPr>
+        <w:ind w:left="1440" w:hanging="360"/>
+      </w:pPr>
+      <w:rPr>
+        <w:rFonts w:ascii="Courier New" w:hAnsi="Courier New" w:cs="Courier New" w:hint="default"/>
+      </w:rPr>
+    </w:lvl>
+    <w:lvl w:ilvl="2" w:tplc="10090005" w:tentative="1">
+      <w:start w:val="1"/>
+      <w:numFmt w:val="bullet"/>
+      <w:lvlText w:val=""/>
+      <w:lvlJc w:val="left"/>
+      <w:pPr>
+        <w:ind w:left="2160" w:hanging="360"/>
+      </w:pPr>
+      <w:rPr>
+        <w:rFonts w:ascii="Wingdings" w:hAnsi="Wingdings" w:hint="default"/>
+      </w:rPr>
+    </w:lvl>
+    <w:lvl w:ilvl="3" w:tplc="10090001" w:tentative="1">
+      <w:start w:val="1"/>
+      <w:numFmt w:val="bullet"/>
+      <w:lvlText w:val=""/>
+      <w:lvlJc w:val="left"/>
+      <w:pPr>
+        <w:ind w:left="2880" w:hanging="360"/>
+      </w:pPr>
+      <w:rPr>
+        <w:rFonts w:ascii="Symbol" w:hAnsi="Symbol" w:hint="default"/>
+      </w:rPr>
+    </w:lvl>
+    <w:lvl w:ilvl="4" w:tplc="10090003" w:tentative="1">
+      <w:start w:val="1"/>
+      <w:numFmt w:val="bullet"/>
+      <w:lvlText w:val="o"/>
+      <w:lvlJc w:val="left"/>
+      <w:pPr>
+        <w:ind w:left="3600" w:hanging="360"/>
+      </w:pPr>
+      <w:rPr>
+        <w:rFonts w:ascii="Courier New" w:hAnsi="Courier New" w:cs="Courier New" w:hint="default"/>
+      </w:rPr>
+    </w:lvl>
+    <w:lvl w:ilvl="5" w:tplc="10090005" w:tentative="1">
+      <w:start w:val="1"/>
+      <w:numFmt w:val="bullet"/>
+      <w:lvlText w:val=""/>
+      <w:lvlJc w:val="left"/>
+      <w:pPr>
+        <w:ind w:left="4320" w:hanging="360"/>
+      </w:pPr>
+      <w:rPr>
+        <w:rFonts w:ascii="Wingdings" w:hAnsi="Wingdings" w:hint="default"/>
+      </w:rPr>
+    </w:lvl>
+    <w:lvl w:ilvl="6" w:tplc="10090001" w:tentative="1">
+      <w:start w:val="1"/>
+      <w:numFmt w:val="bullet"/>
+      <w:lvlText w:val=""/>
+      <w:lvlJc w:val="left"/>
+      <w:pPr>
+        <w:ind w:left="5040" w:hanging="360"/>
+      </w:pPr>
+      <w:rPr>
+        <w:rFonts w:ascii="Symbol" w:hAnsi="Symbol" w:hint="default"/>
+      </w:rPr>
+    </w:lvl>
+    <w:lvl w:ilvl="7" w:tplc="10090003" w:tentative="1">
+      <w:start w:val="1"/>
+      <w:numFmt w:val="bullet"/>
+      <w:lvlText w:val="o"/>
+      <w:lvlJc w:val="left"/>
+      <w:pPr>
+        <w:ind w:left="5760" w:hanging="360"/>
+      </w:pPr>
+      <w:rPr>
+        <w:rFonts w:ascii="Courier New" w:hAnsi="Courier New" w:cs="Courier New" w:hint="default"/>
+      </w:rPr>
+    </w:lvl>
+    <w:lvl w:ilvl="8" w:tplc="10090005" w:tentative="1">
+      <w:start w:val="1"/>
+      <w:numFmt w:val="bullet"/>
+      <w:lvlText w:val=""/>
+      <w:lvlJc w:val="left"/>
+      <w:pPr>
+        <w:ind w:left="6480" w:hanging="360"/>
+      </w:pPr>
+      <w:rPr>
+        <w:rFonts w:ascii="Wingdings" w:hAnsi="Wingdings" w:hint="default"/>
+      </w:rPr>
+    </w:lvl>
+  </w:abstractNum>
+  <w:abstractNum w:abstractNumId="14" w15:restartNumberingAfterBreak="0">
     <w:nsid w:val="3AA225F6"/>
     <w:multiLevelType w:val="hybridMultilevel"/>
     <w:tmpl w:val="2D22F072"/>
@@ -3018,7 +4446,7 @@
       </w:rPr>
     </w:lvl>
   </w:abstractNum>
-  <w:abstractNum w:abstractNumId="12" w15:restartNumberingAfterBreak="0">
+  <w:abstractNum w:abstractNumId="15" w15:restartNumberingAfterBreak="0">
     <w:nsid w:val="3C2D5789"/>
     <w:multiLevelType w:val="hybridMultilevel"/>
     <w:tmpl w:val="B9E2CAAC"/>
@@ -3131,7 +4559,7 @@
       </w:rPr>
     </w:lvl>
   </w:abstractNum>
-  <w:abstractNum w:abstractNumId="13" w15:restartNumberingAfterBreak="0">
+  <w:abstractNum w:abstractNumId="16" w15:restartNumberingAfterBreak="0">
     <w:nsid w:val="42032175"/>
     <w:multiLevelType w:val="hybridMultilevel"/>
     <w:tmpl w:val="3DBA55CA"/>
@@ -3244,7 +4672,7 @@
       </w:rPr>
     </w:lvl>
   </w:abstractNum>
-  <w:abstractNum w:abstractNumId="14" w15:restartNumberingAfterBreak="0">
+  <w:abstractNum w:abstractNumId="17" w15:restartNumberingAfterBreak="0">
     <w:nsid w:val="43EC7DF8"/>
     <w:multiLevelType w:val="multilevel"/>
     <w:tmpl w:val="B900BE4E"/>
@@ -3393,7 +4821,7 @@
       </w:rPr>
     </w:lvl>
   </w:abstractNum>
-  <w:abstractNum w:abstractNumId="15" w15:restartNumberingAfterBreak="0">
+  <w:abstractNum w:abstractNumId="18" w15:restartNumberingAfterBreak="0">
     <w:nsid w:val="4DB8589A"/>
     <w:multiLevelType w:val="multilevel"/>
     <w:tmpl w:val="CD90C606"/>
@@ -3542,7 +4970,7 @@
       </w:rPr>
     </w:lvl>
   </w:abstractNum>
-  <w:abstractNum w:abstractNumId="16" w15:restartNumberingAfterBreak="0">
+  <w:abstractNum w:abstractNumId="19" w15:restartNumberingAfterBreak="0">
     <w:nsid w:val="4E52682C"/>
     <w:multiLevelType w:val="multilevel"/>
     <w:tmpl w:val="570CE104"/>
@@ -3691,7 +5119,120 @@
       </w:rPr>
     </w:lvl>
   </w:abstractNum>
-  <w:abstractNum w:abstractNumId="17" w15:restartNumberingAfterBreak="0">
+  <w:abstractNum w:abstractNumId="20" w15:restartNumberingAfterBreak="0">
+    <w:nsid w:val="55961391"/>
+    <w:multiLevelType w:val="hybridMultilevel"/>
+    <w:tmpl w:val="A052EA2A"/>
+    <w:lvl w:ilvl="0" w:tplc="10090001">
+      <w:start w:val="1"/>
+      <w:numFmt w:val="bullet"/>
+      <w:lvlText w:val=""/>
+      <w:lvlJc w:val="left"/>
+      <w:pPr>
+        <w:ind w:left="720" w:hanging="360"/>
+      </w:pPr>
+      <w:rPr>
+        <w:rFonts w:ascii="Symbol" w:hAnsi="Symbol" w:hint="default"/>
+      </w:rPr>
+    </w:lvl>
+    <w:lvl w:ilvl="1" w:tplc="10090003" w:tentative="1">
+      <w:start w:val="1"/>
+      <w:numFmt w:val="bullet"/>
+      <w:lvlText w:val="o"/>
+      <w:lvlJc w:val="left"/>
+      <w:pPr>
+        <w:ind w:left="1440" w:hanging="360"/>
+      </w:pPr>
+      <w:rPr>
+        <w:rFonts w:ascii="Courier New" w:hAnsi="Courier New" w:cs="Courier New" w:hint="default"/>
+      </w:rPr>
+    </w:lvl>
+    <w:lvl w:ilvl="2" w:tplc="10090005" w:tentative="1">
+      <w:start w:val="1"/>
+      <w:numFmt w:val="bullet"/>
+      <w:lvlText w:val=""/>
+      <w:lvlJc w:val="left"/>
+      <w:pPr>
+        <w:ind w:left="2160" w:hanging="360"/>
+      </w:pPr>
+      <w:rPr>
+        <w:rFonts w:ascii="Wingdings" w:hAnsi="Wingdings" w:hint="default"/>
+      </w:rPr>
+    </w:lvl>
+    <w:lvl w:ilvl="3" w:tplc="10090001" w:tentative="1">
+      <w:start w:val="1"/>
+      <w:numFmt w:val="bullet"/>
+      <w:lvlText w:val=""/>
+      <w:lvlJc w:val="left"/>
+      <w:pPr>
+        <w:ind w:left="2880" w:hanging="360"/>
+      </w:pPr>
+      <w:rPr>
+        <w:rFonts w:ascii="Symbol" w:hAnsi="Symbol" w:hint="default"/>
+      </w:rPr>
+    </w:lvl>
+    <w:lvl w:ilvl="4" w:tplc="10090003" w:tentative="1">
+      <w:start w:val="1"/>
+      <w:numFmt w:val="bullet"/>
+      <w:lvlText w:val="o"/>
+      <w:lvlJc w:val="left"/>
+      <w:pPr>
+        <w:ind w:left="3600" w:hanging="360"/>
+      </w:pPr>
+      <w:rPr>
+        <w:rFonts w:ascii="Courier New" w:hAnsi="Courier New" w:cs="Courier New" w:hint="default"/>
+      </w:rPr>
+    </w:lvl>
+    <w:lvl w:ilvl="5" w:tplc="10090005" w:tentative="1">
+      <w:start w:val="1"/>
+      <w:numFmt w:val="bullet"/>
+      <w:lvlText w:val=""/>
+      <w:lvlJc w:val="left"/>
+      <w:pPr>
+        <w:ind w:left="4320" w:hanging="360"/>
+      </w:pPr>
+      <w:rPr>
+        <w:rFonts w:ascii="Wingdings" w:hAnsi="Wingdings" w:hint="default"/>
+      </w:rPr>
+    </w:lvl>
+    <w:lvl w:ilvl="6" w:tplc="10090001" w:tentative="1">
+      <w:start w:val="1"/>
+      <w:numFmt w:val="bullet"/>
+      <w:lvlText w:val=""/>
+      <w:lvlJc w:val="left"/>
+      <w:pPr>
+        <w:ind w:left="5040" w:hanging="360"/>
+      </w:pPr>
+      <w:rPr>
+        <w:rFonts w:ascii="Symbol" w:hAnsi="Symbol" w:hint="default"/>
+      </w:rPr>
+    </w:lvl>
+    <w:lvl w:ilvl="7" w:tplc="10090003" w:tentative="1">
+      <w:start w:val="1"/>
+      <w:numFmt w:val="bullet"/>
+      <w:lvlText w:val="o"/>
+      <w:lvlJc w:val="left"/>
+      <w:pPr>
+        <w:ind w:left="5760" w:hanging="360"/>
+      </w:pPr>
+      <w:rPr>
+        <w:rFonts w:ascii="Courier New" w:hAnsi="Courier New" w:cs="Courier New" w:hint="default"/>
+      </w:rPr>
+    </w:lvl>
+    <w:lvl w:ilvl="8" w:tplc="10090005" w:tentative="1">
+      <w:start w:val="1"/>
+      <w:numFmt w:val="bullet"/>
+      <w:lvlText w:val=""/>
+      <w:lvlJc w:val="left"/>
+      <w:pPr>
+        <w:ind w:left="6480" w:hanging="360"/>
+      </w:pPr>
+      <w:rPr>
+        <w:rFonts w:ascii="Wingdings" w:hAnsi="Wingdings" w:hint="default"/>
+      </w:rPr>
+    </w:lvl>
+  </w:abstractNum>
+  <w:abstractNum w:abstractNumId="21" w15:restartNumberingAfterBreak="0">
     <w:nsid w:val="703572A0"/>
     <w:multiLevelType w:val="hybridMultilevel"/>
     <w:tmpl w:val="605ADD06"/>
@@ -3804,7 +5345,7 @@
       </w:rPr>
     </w:lvl>
   </w:abstractNum>
-  <w:abstractNum w:abstractNumId="18" w15:restartNumberingAfterBreak="0">
+  <w:abstractNum w:abstractNumId="22" w15:restartNumberingAfterBreak="0">
     <w:nsid w:val="73CD3DD9"/>
     <w:multiLevelType w:val="multilevel"/>
     <w:tmpl w:val="CDF4C2D4"/>
@@ -3953,7 +5494,7 @@
       </w:rPr>
     </w:lvl>
   </w:abstractNum>
-  <w:abstractNum w:abstractNumId="19" w15:restartNumberingAfterBreak="0">
+  <w:abstractNum w:abstractNumId="23" w15:restartNumberingAfterBreak="0">
     <w:nsid w:val="7427448A"/>
     <w:multiLevelType w:val="hybridMultilevel"/>
     <w:tmpl w:val="37F2C9C6"/>
@@ -4066,7 +5607,120 @@
       </w:rPr>
     </w:lvl>
   </w:abstractNum>
-  <w:abstractNum w:abstractNumId="20" w15:restartNumberingAfterBreak="0">
+  <w:abstractNum w:abstractNumId="24" w15:restartNumberingAfterBreak="0">
+    <w:nsid w:val="75B312BC"/>
+    <w:multiLevelType w:val="hybridMultilevel"/>
+    <w:tmpl w:val="B1E894F0"/>
+    <w:lvl w:ilvl="0" w:tplc="10090001">
+      <w:start w:val="1"/>
+      <w:numFmt w:val="bullet"/>
+      <w:lvlText w:val=""/>
+      <w:lvlJc w:val="left"/>
+      <w:pPr>
+        <w:ind w:left="720" w:hanging="360"/>
+      </w:pPr>
+      <w:rPr>
+        <w:rFonts w:ascii="Symbol" w:hAnsi="Symbol" w:hint="default"/>
+      </w:rPr>
+    </w:lvl>
+    <w:lvl w:ilvl="1" w:tplc="10090003" w:tentative="1">
+      <w:start w:val="1"/>
+      <w:numFmt w:val="bullet"/>
+      <w:lvlText w:val="o"/>
+      <w:lvlJc w:val="left"/>
+      <w:pPr>
+        <w:ind w:left="1440" w:hanging="360"/>
+      </w:pPr>
+      <w:rPr>
+        <w:rFonts w:ascii="Courier New" w:hAnsi="Courier New" w:cs="Courier New" w:hint="default"/>
+      </w:rPr>
+    </w:lvl>
+    <w:lvl w:ilvl="2" w:tplc="10090005" w:tentative="1">
+      <w:start w:val="1"/>
+      <w:numFmt w:val="bullet"/>
+      <w:lvlText w:val=""/>
+      <w:lvlJc w:val="left"/>
+      <w:pPr>
+        <w:ind w:left="2160" w:hanging="360"/>
+      </w:pPr>
+      <w:rPr>
+        <w:rFonts w:ascii="Wingdings" w:hAnsi="Wingdings" w:hint="default"/>
+      </w:rPr>
+    </w:lvl>
+    <w:lvl w:ilvl="3" w:tplc="10090001" w:tentative="1">
+      <w:start w:val="1"/>
+      <w:numFmt w:val="bullet"/>
+      <w:lvlText w:val=""/>
+      <w:lvlJc w:val="left"/>
+      <w:pPr>
+        <w:ind w:left="2880" w:hanging="360"/>
+      </w:pPr>
+      <w:rPr>
+        <w:rFonts w:ascii="Symbol" w:hAnsi="Symbol" w:hint="default"/>
+      </w:rPr>
+    </w:lvl>
+    <w:lvl w:ilvl="4" w:tplc="10090003" w:tentative="1">
+      <w:start w:val="1"/>
+      <w:numFmt w:val="bullet"/>
+      <w:lvlText w:val="o"/>
+      <w:lvlJc w:val="left"/>
+      <w:pPr>
+        <w:ind w:left="3600" w:hanging="360"/>
+      </w:pPr>
+      <w:rPr>
+        <w:rFonts w:ascii="Courier New" w:hAnsi="Courier New" w:cs="Courier New" w:hint="default"/>
+      </w:rPr>
+    </w:lvl>
+    <w:lvl w:ilvl="5" w:tplc="10090005" w:tentative="1">
+      <w:start w:val="1"/>
+      <w:numFmt w:val="bullet"/>
+      <w:lvlText w:val=""/>
+      <w:lvlJc w:val="left"/>
+      <w:pPr>
+        <w:ind w:left="4320" w:hanging="360"/>
+      </w:pPr>
+      <w:rPr>
+        <w:rFonts w:ascii="Wingdings" w:hAnsi="Wingdings" w:hint="default"/>
+      </w:rPr>
+    </w:lvl>
+    <w:lvl w:ilvl="6" w:tplc="10090001" w:tentative="1">
+      <w:start w:val="1"/>
+      <w:numFmt w:val="bullet"/>
+      <w:lvlText w:val=""/>
+      <w:lvlJc w:val="left"/>
+      <w:pPr>
+        <w:ind w:left="5040" w:hanging="360"/>
+      </w:pPr>
+      <w:rPr>
+        <w:rFonts w:ascii="Symbol" w:hAnsi="Symbol" w:hint="default"/>
+      </w:rPr>
+    </w:lvl>
+    <w:lvl w:ilvl="7" w:tplc="10090003" w:tentative="1">
+      <w:start w:val="1"/>
+      <w:numFmt w:val="bullet"/>
+      <w:lvlText w:val="o"/>
+      <w:lvlJc w:val="left"/>
+      <w:pPr>
+        <w:ind w:left="5760" w:hanging="360"/>
+      </w:pPr>
+      <w:rPr>
+        <w:rFonts w:ascii="Courier New" w:hAnsi="Courier New" w:cs="Courier New" w:hint="default"/>
+      </w:rPr>
+    </w:lvl>
+    <w:lvl w:ilvl="8" w:tplc="10090005" w:tentative="1">
+      <w:start w:val="1"/>
+      <w:numFmt w:val="bullet"/>
+      <w:lvlText w:val=""/>
+      <w:lvlJc w:val="left"/>
+      <w:pPr>
+        <w:ind w:left="6480" w:hanging="360"/>
+      </w:pPr>
+      <w:rPr>
+        <w:rFonts w:ascii="Wingdings" w:hAnsi="Wingdings" w:hint="default"/>
+      </w:rPr>
+    </w:lvl>
+  </w:abstractNum>
+  <w:abstractNum w:abstractNumId="25" w15:restartNumberingAfterBreak="0">
     <w:nsid w:val="75FA4B10"/>
     <w:multiLevelType w:val="hybridMultilevel"/>
     <w:tmpl w:val="ED4072E4"/>
@@ -4179,7 +5833,7 @@
       </w:rPr>
     </w:lvl>
   </w:abstractNum>
-  <w:abstractNum w:abstractNumId="21" w15:restartNumberingAfterBreak="0">
+  <w:abstractNum w:abstractNumId="26" w15:restartNumberingAfterBreak="0">
     <w:nsid w:val="7D364617"/>
     <w:multiLevelType w:val="hybridMultilevel"/>
     <w:tmpl w:val="5BCAECDC"/>
@@ -4293,70 +5947,85 @@
     </w:lvl>
   </w:abstractNum>
   <w:num w:numId="1" w16cid:durableId="1643463665">
-    <w:abstractNumId w:val="10"/>
+    <w:abstractNumId w:val="12"/>
   </w:num>
   <w:num w:numId="2" w16cid:durableId="2039699177">
-    <w:abstractNumId w:val="3"/>
+    <w:abstractNumId w:val="4"/>
   </w:num>
   <w:num w:numId="3" w16cid:durableId="2137790620">
     <w:abstractNumId w:val="0"/>
   </w:num>
   <w:num w:numId="4" w16cid:durableId="751663474">
+    <w:abstractNumId w:val="25"/>
+  </w:num>
+  <w:num w:numId="5" w16cid:durableId="2129927241">
+    <w:abstractNumId w:val="23"/>
+  </w:num>
+  <w:num w:numId="6" w16cid:durableId="1913007231">
+    <w:abstractNumId w:val="15"/>
+  </w:num>
+  <w:num w:numId="7" w16cid:durableId="1247418170">
+    <w:abstractNumId w:val="9"/>
+  </w:num>
+  <w:num w:numId="8" w16cid:durableId="1137844047">
+    <w:abstractNumId w:val="8"/>
+  </w:num>
+  <w:num w:numId="9" w16cid:durableId="1532526119">
+    <w:abstractNumId w:val="3"/>
+  </w:num>
+  <w:num w:numId="10" w16cid:durableId="193419871">
+    <w:abstractNumId w:val="16"/>
+  </w:num>
+  <w:num w:numId="11" w16cid:durableId="1598247120">
+    <w:abstractNumId w:val="26"/>
+  </w:num>
+  <w:num w:numId="12" w16cid:durableId="2098094915">
+    <w:abstractNumId w:val="2"/>
+  </w:num>
+  <w:num w:numId="13" w16cid:durableId="570896208">
+    <w:abstractNumId w:val="21"/>
+  </w:num>
+  <w:num w:numId="14" w16cid:durableId="188106199">
+    <w:abstractNumId w:val="7"/>
+  </w:num>
+  <w:num w:numId="15" w16cid:durableId="612982425">
+    <w:abstractNumId w:val="11"/>
+  </w:num>
+  <w:num w:numId="16" w16cid:durableId="396511520">
+    <w:abstractNumId w:val="14"/>
+  </w:num>
+  <w:num w:numId="17" w16cid:durableId="204874400">
+    <w:abstractNumId w:val="5"/>
+  </w:num>
+  <w:num w:numId="18" w16cid:durableId="1823690970">
+    <w:abstractNumId w:val="18"/>
+  </w:num>
+  <w:num w:numId="19" w16cid:durableId="1166482432">
+    <w:abstractNumId w:val="6"/>
+  </w:num>
+  <w:num w:numId="20" w16cid:durableId="1687753017">
+    <w:abstractNumId w:val="22"/>
+  </w:num>
+  <w:num w:numId="21" w16cid:durableId="1863280113">
+    <w:abstractNumId w:val="19"/>
+  </w:num>
+  <w:num w:numId="22" w16cid:durableId="466778173">
+    <w:abstractNumId w:val="17"/>
+  </w:num>
+  <w:num w:numId="23" w16cid:durableId="1404330389">
     <w:abstractNumId w:val="20"/>
   </w:num>
-  <w:num w:numId="5" w16cid:durableId="2129927241">
-    <w:abstractNumId w:val="19"/>
-  </w:num>
-  <w:num w:numId="6" w16cid:durableId="1913007231">
-    <w:abstractNumId w:val="12"/>
-  </w:num>
-  <w:num w:numId="7" w16cid:durableId="1247418170">
-    <w:abstractNumId w:val="8"/>
-  </w:num>
-  <w:num w:numId="8" w16cid:durableId="1137844047">
-    <w:abstractNumId w:val="7"/>
-  </w:num>
-  <w:num w:numId="9" w16cid:durableId="1532526119">
-    <w:abstractNumId w:val="2"/>
-  </w:num>
-  <w:num w:numId="10" w16cid:durableId="193419871">
+  <w:num w:numId="24" w16cid:durableId="1360282028">
     <w:abstractNumId w:val="13"/>
   </w:num>
-  <w:num w:numId="11" w16cid:durableId="1598247120">
-    <w:abstractNumId w:val="21"/>
-  </w:num>
-  <w:num w:numId="12" w16cid:durableId="2098094915">
+  <w:num w:numId="25" w16cid:durableId="1138038685">
     <w:abstractNumId w:val="1"/>
   </w:num>
-  <w:num w:numId="13" w16cid:durableId="570896208">
-    <w:abstractNumId w:val="17"/>
+  <w:num w:numId="26" w16cid:durableId="897588763">
+    <w:abstractNumId w:val="10"/>
   </w:num>
-  <w:num w:numId="14" w16cid:durableId="188106199">
-    <w:abstractNumId w:val="6"/>
-  </w:num>
-  <w:num w:numId="15" w16cid:durableId="612982425">
-    <w:abstractNumId w:val="9"/>
-  </w:num>
-  <w:num w:numId="16" w16cid:durableId="396511520">
-    <w:abstractNumId w:val="11"/>
-  </w:num>
-  <w:num w:numId="17" w16cid:durableId="204874400">
-    <w:abstractNumId w:val="4"/>
-  </w:num>
-  <w:num w:numId="18" w16cid:durableId="1823690970">
-    <w:abstractNumId w:val="15"/>
-  </w:num>
-  <w:num w:numId="19" w16cid:durableId="1166482432">
-    <w:abstractNumId w:val="5"/>
-  </w:num>
-  <w:num w:numId="20" w16cid:durableId="1687753017">
-    <w:abstractNumId w:val="18"/>
-  </w:num>
-  <w:num w:numId="21" w16cid:durableId="1863280113">
-    <w:abstractNumId w:val="16"/>
-  </w:num>
-  <w:num w:numId="22" w16cid:durableId="466778173">
-    <w:abstractNumId w:val="14"/>
+  <w:num w:numId="27" w16cid:durableId="1818565673">
+    <w:abstractNumId w:val="24"/>
   </w:num>
 </w:numbering>
 </file>
@@ -4764,7 +6433,6 @@
   <w:style w:type="character" w:default="1" w:styleId="DefaultParagraphFont">
     <w:name w:val="Default Paragraph Font"/>
     <w:uiPriority w:val="1"/>
-    <w:semiHidden/>
     <w:unhideWhenUsed/>
   </w:style>
   <w:style w:type="table" w:default="1" w:styleId="TableNormal">

</xml_diff>

<commit_message>
Updated to ielts general
Updated to ielts general
</commit_message>
<xml_diff>
--- a/public/assets/Resume_John.docx
+++ b/public/assets/Resume_John.docx
@@ -445,7 +445,47 @@
           <w:sz w:val="20"/>
           <w:szCs w:val="20"/>
         </w:rPr>
-        <w:t>Used efficient programming languages as: Java, C#, python</w:t>
+        <w:t xml:space="preserve">Used efficient programming languages as: Java, C#, </w:t>
+      </w:r>
+      <w:r>
+        <w:rPr>
+          <w:rFonts w:ascii="Arial" w:hAnsi="Arial" w:cs="Arial"/>
+          <w:bCs/>
+          <w:color w:val="000000" w:themeColor="text1"/>
+          <w:sz w:val="20"/>
+          <w:szCs w:val="20"/>
+        </w:rPr>
+        <w:t>P</w:t>
+      </w:r>
+      <w:r>
+        <w:rPr>
+          <w:rFonts w:ascii="Arial" w:hAnsi="Arial" w:cs="Arial"/>
+          <w:bCs/>
+          <w:color w:val="000000" w:themeColor="text1"/>
+          <w:sz w:val="20"/>
+          <w:szCs w:val="20"/>
+        </w:rPr>
+        <w:t>ython</w:t>
+      </w:r>
+      <w:r>
+        <w:rPr>
+          <w:rFonts w:ascii="Arial" w:hAnsi="Arial" w:cs="Arial"/>
+          <w:bCs/>
+          <w:color w:val="000000" w:themeColor="text1"/>
+          <w:sz w:val="20"/>
+          <w:szCs w:val="20"/>
+        </w:rPr>
+        <w:t>, ASP.NET</w:t>
+      </w:r>
+      <w:r>
+        <w:rPr>
+          <w:rFonts w:ascii="Arial" w:hAnsi="Arial" w:cs="Arial"/>
+          <w:bCs/>
+          <w:color w:val="000000" w:themeColor="text1"/>
+          <w:sz w:val="20"/>
+          <w:szCs w:val="20"/>
+        </w:rPr>
+        <w:t>.</w:t>
       </w:r>
     </w:p>
     <w:p>
@@ -473,7 +513,7 @@
           <w:sz w:val="20"/>
           <w:szCs w:val="20"/>
         </w:rPr>
-        <w:t xml:space="preserve">Framework for developing mobile applications </w:t>
+        <w:t xml:space="preserve">Framework for developing mobile </w:t>
       </w:r>
       <w:proofErr w:type="gramStart"/>
       <w:r>
@@ -484,7 +524,7 @@
           <w:sz w:val="20"/>
           <w:szCs w:val="20"/>
         </w:rPr>
-        <w:t>as</w:t>
+        <w:t>applications</w:t>
       </w:r>
       <w:proofErr w:type="gramEnd"/>
       <w:r>
@@ -495,7 +535,17 @@
           <w:sz w:val="20"/>
           <w:szCs w:val="20"/>
         </w:rPr>
-        <w:t xml:space="preserve"> React Native CLI or Expo</w:t>
+        <w:t xml:space="preserve"> as React Native CLI or Expo</w:t>
+      </w:r>
+      <w:r>
+        <w:rPr>
+          <w:rFonts w:ascii="Arial" w:hAnsi="Arial" w:cs="Arial"/>
+          <w:bCs/>
+          <w:color w:val="000000" w:themeColor="text1"/>
+          <w:sz w:val="20"/>
+          <w:szCs w:val="20"/>
+        </w:rPr>
+        <w:t>.</w:t>
       </w:r>
     </w:p>
     <w:p>
@@ -537,6 +587,16 @@
         <w:t>TailwindCSS</w:t>
       </w:r>
       <w:proofErr w:type="spellEnd"/>
+      <w:r>
+        <w:rPr>
+          <w:rFonts w:ascii="Arial" w:hAnsi="Arial" w:cs="Arial"/>
+          <w:bCs/>
+          <w:color w:val="000000" w:themeColor="text1"/>
+          <w:sz w:val="20"/>
+          <w:szCs w:val="20"/>
+        </w:rPr>
+        <w:t>.</w:t>
+      </w:r>
     </w:p>
     <w:p>
       <w:pPr>
@@ -574,7 +634,7 @@
           <w:sz w:val="20"/>
           <w:szCs w:val="20"/>
         </w:rPr>
-        <w:t>Sqlite</w:t>
+        <w:t>SQLlite</w:t>
       </w:r>
       <w:proofErr w:type="spellEnd"/>
       <w:r>
@@ -585,7 +645,39 @@
           <w:sz w:val="20"/>
           <w:szCs w:val="20"/>
         </w:rPr>
-        <w:t xml:space="preserve"> database, MongoDB.</w:t>
+        <w:t xml:space="preserve"> database, MongoDB</w:t>
+      </w:r>
+      <w:r>
+        <w:rPr>
+          <w:rFonts w:ascii="Arial" w:hAnsi="Arial" w:cs="Arial"/>
+          <w:bCs/>
+          <w:color w:val="000000" w:themeColor="text1"/>
+          <w:sz w:val="20"/>
+          <w:szCs w:val="20"/>
+        </w:rPr>
+        <w:t xml:space="preserve">, Oracle, </w:t>
+      </w:r>
+      <w:proofErr w:type="spellStart"/>
+      <w:r>
+        <w:rPr>
+          <w:rFonts w:ascii="Arial" w:hAnsi="Arial" w:cs="Arial"/>
+          <w:bCs/>
+          <w:color w:val="000000" w:themeColor="text1"/>
+          <w:sz w:val="20"/>
+          <w:szCs w:val="20"/>
+        </w:rPr>
+        <w:t>SQLServer</w:t>
+      </w:r>
+      <w:proofErr w:type="spellEnd"/>
+      <w:r>
+        <w:rPr>
+          <w:rFonts w:ascii="Arial" w:hAnsi="Arial" w:cs="Arial"/>
+          <w:bCs/>
+          <w:color w:val="000000" w:themeColor="text1"/>
+          <w:sz w:val="20"/>
+          <w:szCs w:val="20"/>
+        </w:rPr>
+        <w:t>.</w:t>
       </w:r>
     </w:p>
     <w:p>

</xml_diff>